<commit_message>
Added MBO information and fixed some formatting.
</commit_message>
<xml_diff>
--- a/NorthShoreExtSRSV2.docx
+++ b/NorthShoreExtSRSV2.docx
@@ -33,6 +33,7 @@
           <w:sz w:val="40"/>
         </w:rPr>
       </w:pPr>
+      <w:proofErr w:type="gramStart"/>
       <w:r>
         <w:rPr>
           <w:rFonts w:ascii="Times New Roman" w:hAnsi="Times New Roman"/>
@@ -40,6 +41,7 @@
         </w:rPr>
         <w:t>for</w:t>
       </w:r>
+      <w:proofErr w:type="gramEnd"/>
     </w:p>
     <w:p>
       <w:pPr>
@@ -80,7 +82,63 @@
         <w:rPr>
           <w:rFonts w:ascii="Times New Roman" w:hAnsi="Times New Roman"/>
         </w:rPr>
-        <w:t>Prepared by Sarah Bunke, Nicholas Schnur, Meyling Taing, Keith Payne, Brandon Bock, Catherine Nalesnik</w:t>
+        <w:t xml:space="preserve">Prepared by Sarah </w:t>
+      </w:r>
+      <w:proofErr w:type="spellStart"/>
+      <w:r>
+        <w:rPr>
+          <w:rFonts w:ascii="Times New Roman" w:hAnsi="Times New Roman"/>
+        </w:rPr>
+        <w:t>Bunke</w:t>
+      </w:r>
+      <w:proofErr w:type="spellEnd"/>
+      <w:r>
+        <w:rPr>
+          <w:rFonts w:ascii="Times New Roman" w:hAnsi="Times New Roman"/>
+        </w:rPr>
+        <w:t xml:space="preserve">, Nicholas </w:t>
+      </w:r>
+      <w:proofErr w:type="spellStart"/>
+      <w:r>
+        <w:rPr>
+          <w:rFonts w:ascii="Times New Roman" w:hAnsi="Times New Roman"/>
+        </w:rPr>
+        <w:t>Schnur</w:t>
+      </w:r>
+      <w:proofErr w:type="spellEnd"/>
+      <w:r>
+        <w:rPr>
+          <w:rFonts w:ascii="Times New Roman" w:hAnsi="Times New Roman"/>
+        </w:rPr>
+        <w:t xml:space="preserve">, </w:t>
+      </w:r>
+      <w:proofErr w:type="spellStart"/>
+      <w:r>
+        <w:rPr>
+          <w:rFonts w:ascii="Times New Roman" w:hAnsi="Times New Roman"/>
+        </w:rPr>
+        <w:t>Meyling</w:t>
+      </w:r>
+      <w:proofErr w:type="spellEnd"/>
+      <w:r>
+        <w:rPr>
+          <w:rFonts w:ascii="Times New Roman" w:hAnsi="Times New Roman"/>
+        </w:rPr>
+        <w:t xml:space="preserve"> </w:t>
+      </w:r>
+      <w:proofErr w:type="spellStart"/>
+      <w:r>
+        <w:rPr>
+          <w:rFonts w:ascii="Times New Roman" w:hAnsi="Times New Roman"/>
+        </w:rPr>
+        <w:t>Taing</w:t>
+      </w:r>
+      <w:proofErr w:type="spellEnd"/>
+      <w:r>
+        <w:rPr>
+          <w:rFonts w:ascii="Times New Roman" w:hAnsi="Times New Roman"/>
+        </w:rPr>
+        <w:t>, Keith Payne, Brandon Bock, Catherine Nalesnik</w:t>
       </w:r>
     </w:p>
     <w:p>
@@ -94,8 +152,16 @@
         <w:rPr>
           <w:rFonts w:ascii="Times New Roman" w:hAnsi="Times New Roman"/>
         </w:rPr>
-        <w:t>On Track Trainwreck</w:t>
-      </w:r>
+        <w:t xml:space="preserve">On Track </w:t>
+      </w:r>
+      <w:proofErr w:type="spellStart"/>
+      <w:r>
+        <w:rPr>
+          <w:rFonts w:ascii="Times New Roman" w:hAnsi="Times New Roman"/>
+        </w:rPr>
+        <w:t>Trainwreck</w:t>
+      </w:r>
+      <w:proofErr w:type="spellEnd"/>
     </w:p>
     <w:p>
       <w:pPr>
@@ -2079,7 +2145,25 @@
           <w:color w:val="000000"/>
           <w:szCs w:val="24"/>
         </w:rPr>
-        <w:t>This SRS document describes details and requirements for release 1.0 of the Centralized Traffic Control Center and Signaling System for the North Shore Extension Transit System. The documents primary audience is Port Authority of Allegheny County which is the client. This SRS was created based upon the specifications and requirements set forth by the client. The secondary audience is the members of the On Track Trainwreck team that are developing the system. The developers will use the document as design guidelines to implement and also to verify that the system functions correctly.</w:t>
+        <w:t xml:space="preserve">This SRS document describes details and requirements for release 1.0 of the Centralized Traffic Control Center and Signaling System for the North Shore Extension Transit System. The documents primary audience is Port Authority of Allegheny County which is the client. This SRS was created based upon the specifications and requirements set forth by the client. The secondary audience is the members of the On Track </w:t>
+      </w:r>
+      <w:proofErr w:type="spellStart"/>
+      <w:r>
+        <w:rPr>
+          <w:rFonts w:ascii="Times New Roman" w:hAnsi="Times New Roman"/>
+          <w:color w:val="000000"/>
+          <w:szCs w:val="24"/>
+        </w:rPr>
+        <w:t>Trainwreck</w:t>
+      </w:r>
+      <w:proofErr w:type="spellEnd"/>
+      <w:r>
+        <w:rPr>
+          <w:rFonts w:ascii="Times New Roman" w:hAnsi="Times New Roman"/>
+          <w:color w:val="000000"/>
+          <w:szCs w:val="24"/>
+        </w:rPr>
+        <w:t xml:space="preserve"> team that are developing the system. The developers will use the document as design guidelines to implement and also to verify that the system functions correctly.</w:t>
       </w:r>
     </w:p>
     <w:p>
@@ -2249,7 +2333,28 @@
           <w:rFonts w:ascii="Times New Roman" w:hAnsi="Times New Roman"/>
           <w:b w:val="0"/>
         </w:rPr>
-        <w:t>Controls speed limit and authority for the train in addition to scheduling the trains.</w:t>
+        <w:t>Controls speed limit and authority for the train in a</w:t>
+      </w:r>
+      <w:r>
+        <w:rPr>
+          <w:rFonts w:ascii="Times New Roman" w:hAnsi="Times New Roman"/>
+          <w:b w:val="0"/>
+        </w:rPr>
+        <w:t>ddition to scheduling the transit operators</w:t>
+      </w:r>
+      <w:r>
+        <w:rPr>
+          <w:rFonts w:ascii="Times New Roman" w:hAnsi="Times New Roman"/>
+          <w:b w:val="0"/>
+        </w:rPr>
+        <w:t xml:space="preserve"> and tracking passenger movement</w:t>
+      </w:r>
+      <w:r>
+        <w:rPr>
+          <w:rFonts w:ascii="Times New Roman" w:hAnsi="Times New Roman"/>
+          <w:b w:val="0"/>
+        </w:rPr>
+        <w:t>.</w:t>
       </w:r>
     </w:p>
     <w:p>
@@ -2284,8 +2389,6 @@
         </w:rPr>
         <w:t>Controls signals, switches, detects trains, and detects track faults.</w:t>
       </w:r>
-      <w:bookmarkStart w:id="11" w:name="_GoBack"/>
-      <w:bookmarkEnd w:id="11"/>
     </w:p>
     <w:p>
       <w:pPr>
@@ -2317,11 +2420,19 @@
           <w:b w:val="0"/>
         </w:rPr>
       </w:pPr>
-      <w:r>
-        <w:rPr>
-          <w:rFonts w:ascii="Times New Roman" w:hAnsi="Times New Roman"/>
-        </w:rPr>
-        <w:t xml:space="preserve">Setpoint – </w:t>
+      <w:proofErr w:type="spellStart"/>
+      <w:r>
+        <w:rPr>
+          <w:rFonts w:ascii="Times New Roman" w:hAnsi="Times New Roman"/>
+        </w:rPr>
+        <w:t>Setpoint</w:t>
+      </w:r>
+      <w:proofErr w:type="spellEnd"/>
+      <w:r>
+        <w:rPr>
+          <w:rFonts w:ascii="Times New Roman" w:hAnsi="Times New Roman"/>
+        </w:rPr>
+        <w:t xml:space="preserve"> – </w:t>
       </w:r>
       <w:r>
         <w:rPr>
@@ -2405,8 +2516,8 @@
           <w:rFonts w:ascii="Times New Roman" w:hAnsi="Times New Roman"/>
         </w:rPr>
       </w:pPr>
-      <w:bookmarkStart w:id="12" w:name="_Toc439994673"/>
-      <w:bookmarkStart w:id="13" w:name="_Toc441230978"/>
+      <w:bookmarkStart w:id="11" w:name="_Toc439994673"/>
+      <w:bookmarkStart w:id="12" w:name="_Toc441230978"/>
       <w:r>
         <w:rPr>
           <w:rFonts w:ascii="Times New Roman" w:hAnsi="Times New Roman"/>
@@ -2414,8 +2525,127 @@
         <w:lastRenderedPageBreak/>
         <w:t>Overall Description</w:t>
       </w:r>
+      <w:bookmarkEnd w:id="11"/>
       <w:bookmarkEnd w:id="12"/>
+    </w:p>
+    <w:p>
+      <w:pPr>
+        <w:pStyle w:val="Heading2"/>
+        <w:rPr>
+          <w:rFonts w:ascii="Times New Roman" w:hAnsi="Times New Roman"/>
+        </w:rPr>
+      </w:pPr>
+      <w:bookmarkStart w:id="13" w:name="_Toc439994674"/>
+      <w:bookmarkStart w:id="14" w:name="_Toc441230979"/>
+      <w:r>
+        <w:rPr>
+          <w:rFonts w:ascii="Times New Roman" w:hAnsi="Times New Roman"/>
+        </w:rPr>
+        <w:t>Product Perspective</w:t>
+      </w:r>
       <w:bookmarkEnd w:id="13"/>
+      <w:bookmarkEnd w:id="14"/>
+    </w:p>
+    <w:p>
+      <w:pPr>
+        <w:pStyle w:val="template"/>
+        <w:rPr>
+          <w:rFonts w:ascii="Times New Roman" w:hAnsi="Times New Roman"/>
+          <w:i w:val="0"/>
+          <w:sz w:val="24"/>
+          <w:szCs w:val="24"/>
+        </w:rPr>
+      </w:pPr>
+      <w:r>
+        <w:rPr>
+          <w:rFonts w:ascii="Times New Roman" w:hAnsi="Times New Roman"/>
+          <w:i w:val="0"/>
+          <w:sz w:val="24"/>
+          <w:szCs w:val="24"/>
+        </w:rPr>
+        <w:t>The North Shore Extension is an addition to the current transportation system for Port Authority of Allegheny County</w:t>
+      </w:r>
+      <w:r>
+        <w:rPr>
+          <w:rFonts w:ascii="Times New Roman" w:hAnsi="Times New Roman"/>
+          <w:i w:val="0"/>
+          <w:sz w:val="24"/>
+          <w:szCs w:val="24"/>
+        </w:rPr>
+        <w:t>. The product includes six modules: Train Model, Track Model, Train Controller, Track Controller, Moving Block Overlay (MBO), and the Centralized Traffic Control (CTC).</w:t>
+      </w:r>
+      <w:r>
+        <w:rPr>
+          <w:rFonts w:ascii="Times New Roman" w:hAnsi="Times New Roman"/>
+          <w:i w:val="0"/>
+          <w:sz w:val="24"/>
+          <w:szCs w:val="24"/>
+        </w:rPr>
+        <w:t xml:space="preserve"> </w:t>
+      </w:r>
+      <w:r>
+        <w:rPr>
+          <w:rFonts w:ascii="Times New Roman" w:hAnsi="Times New Roman"/>
+          <w:i w:val="0"/>
+          <w:sz w:val="24"/>
+          <w:szCs w:val="24"/>
+        </w:rPr>
+        <w:t>The s</w:t>
+      </w:r>
+      <w:r>
+        <w:rPr>
+          <w:rFonts w:ascii="Times New Roman" w:hAnsi="Times New Roman"/>
+          <w:i w:val="0"/>
+          <w:sz w:val="24"/>
+          <w:szCs w:val="24"/>
+        </w:rPr>
+        <w:t>oftware</w:t>
+      </w:r>
+      <w:r>
+        <w:rPr>
+          <w:rFonts w:ascii="Times New Roman" w:hAnsi="Times New Roman"/>
+          <w:i w:val="0"/>
+          <w:sz w:val="24"/>
+          <w:szCs w:val="24"/>
+        </w:rPr>
+        <w:t xml:space="preserve"> is designed to have </w:t>
+      </w:r>
+      <w:r>
+        <w:rPr>
+          <w:rFonts w:ascii="Times New Roman" w:hAnsi="Times New Roman"/>
+          <w:i w:val="0"/>
+          <w:sz w:val="24"/>
+          <w:szCs w:val="24"/>
+        </w:rPr>
+        <w:t>safety systems</w:t>
+      </w:r>
+      <w:r>
+        <w:rPr>
+          <w:rFonts w:ascii="Times New Roman" w:hAnsi="Times New Roman"/>
+          <w:i w:val="0"/>
+          <w:sz w:val="24"/>
+          <w:szCs w:val="24"/>
+        </w:rPr>
+        <w:t xml:space="preserve"> in place to ensure that the CTC system runs reliably </w:t>
+      </w:r>
+      <w:r>
+        <w:rPr>
+          <w:rFonts w:ascii="Times New Roman" w:hAnsi="Times New Roman"/>
+          <w:i w:val="0"/>
+          <w:sz w:val="24"/>
+          <w:szCs w:val="24"/>
+        </w:rPr>
+        <w:t>and transports passengers without harm</w:t>
+      </w:r>
+      <w:r>
+        <w:rPr>
+          <w:rFonts w:ascii="Times New Roman" w:hAnsi="Times New Roman"/>
+          <w:i w:val="0"/>
+          <w:sz w:val="24"/>
+          <w:szCs w:val="24"/>
+        </w:rPr>
+        <w:t>.</w:t>
+      </w:r>
     </w:p>
     <w:p>
       <w:pPr>
@@ -2424,285 +2654,204 @@
           <w:rFonts w:ascii="Times New Roman" w:hAnsi="Times New Roman"/>
         </w:rPr>
       </w:pPr>
-      <w:bookmarkStart w:id="14" w:name="_Toc439994674"/>
-      <w:bookmarkStart w:id="15" w:name="_Toc441230979"/>
-      <w:r>
-        <w:rPr>
-          <w:rFonts w:ascii="Times New Roman" w:hAnsi="Times New Roman"/>
-        </w:rPr>
-        <w:t>Product Perspective</w:t>
-      </w:r>
-      <w:bookmarkEnd w:id="14"/>
+      <w:bookmarkStart w:id="15" w:name="_Toc439994675"/>
+      <w:bookmarkStart w:id="16" w:name="_Toc441230980"/>
+      <w:r>
+        <w:rPr>
+          <w:rFonts w:ascii="Times New Roman" w:hAnsi="Times New Roman"/>
+        </w:rPr>
+        <w:t>Product Functions</w:t>
+      </w:r>
       <w:bookmarkEnd w:id="15"/>
-    </w:p>
-    <w:p>
-      <w:pPr>
-        <w:pStyle w:val="template"/>
-        <w:rPr>
-          <w:rFonts w:ascii="Times New Roman" w:hAnsi="Times New Roman"/>
-          <w:i w:val="0"/>
-        </w:rPr>
-      </w:pPr>
-      <w:r>
-        <w:rPr>
-          <w:rFonts w:ascii="Times New Roman" w:hAnsi="Times New Roman"/>
-          <w:i w:val="0"/>
-        </w:rPr>
-        <w:t>The North Shore Extension is an addition to the current transportation system for Port Authority of Allegheny County</w:t>
-      </w:r>
-      <w:r>
-        <w:rPr>
-          <w:rFonts w:ascii="Times New Roman" w:hAnsi="Times New Roman"/>
-          <w:i w:val="0"/>
-        </w:rPr>
-        <w:t>. The product includes six modules: Train Model, Track Model, Train Controller, Track Controller, Moving Block Overlay (MBO), and the Centralized Traffic Control (CTC).</w:t>
-      </w:r>
-      <w:r>
-        <w:rPr>
-          <w:rFonts w:ascii="Times New Roman" w:hAnsi="Times New Roman"/>
-          <w:i w:val="0"/>
+      <w:bookmarkEnd w:id="16"/>
+    </w:p>
+    <w:p>
+      <w:pPr>
+        <w:pStyle w:val="Heading3"/>
+        <w:rPr>
+          <w:rFonts w:ascii="Times New Roman" w:hAnsi="Times New Roman"/>
+          <w:b w:val="0"/>
+        </w:rPr>
+      </w:pPr>
+      <w:r>
+        <w:rPr>
+          <w:rFonts w:ascii="Times New Roman" w:hAnsi="Times New Roman"/>
+          <w:b w:val="0"/>
+        </w:rPr>
+        <w:t xml:space="preserve">To simulate the flow of passengers and trains through the system </w:t>
+      </w:r>
+    </w:p>
+    <w:p>
+      <w:pPr>
+        <w:pStyle w:val="Heading3"/>
+        <w:rPr>
+          <w:rFonts w:ascii="Times New Roman" w:hAnsi="Times New Roman"/>
+          <w:b w:val="0"/>
+        </w:rPr>
+      </w:pPr>
+      <w:r>
+        <w:rPr>
+          <w:rFonts w:ascii="Times New Roman" w:hAnsi="Times New Roman"/>
+          <w:b w:val="0"/>
+        </w:rPr>
+        <w:t>To simulate the scheduling of trains and personnel (or employees)</w:t>
+      </w:r>
+    </w:p>
+    <w:p>
+      <w:pPr>
+        <w:pStyle w:val="Heading3"/>
+        <w:rPr>
+          <w:rFonts w:ascii="Times New Roman" w:hAnsi="Times New Roman"/>
+          <w:b w:val="0"/>
+        </w:rPr>
+      </w:pPr>
+      <w:r>
+        <w:rPr>
+          <w:rFonts w:ascii="Times New Roman" w:hAnsi="Times New Roman"/>
+          <w:b w:val="0"/>
+        </w:rPr>
+        <w:t>Ensuring the safety of the passengers and personnel</w:t>
+      </w:r>
+    </w:p>
+    <w:p>
+      <w:pPr>
+        <w:pStyle w:val="Heading3"/>
+        <w:rPr>
+          <w:rFonts w:ascii="Times New Roman" w:hAnsi="Times New Roman"/>
+          <w:b w:val="0"/>
+        </w:rPr>
+      </w:pPr>
+      <w:r>
+        <w:rPr>
+          <w:rFonts w:ascii="Times New Roman" w:hAnsi="Times New Roman"/>
+          <w:b w:val="0"/>
+        </w:rPr>
+        <w:t>To have an intuitive user interface</w:t>
+      </w:r>
+      <w:r>
+        <w:rPr>
+          <w:rFonts w:ascii="Times New Roman" w:hAnsi="Times New Roman"/>
+          <w:b w:val="0"/>
         </w:rPr>
         <w:t xml:space="preserve"> </w:t>
       </w:r>
-      <w:r>
-        <w:rPr>
-          <w:rFonts w:ascii="Times New Roman" w:hAnsi="Times New Roman"/>
-          <w:i w:val="0"/>
-        </w:rPr>
-        <w:t>The s</w:t>
-      </w:r>
-      <w:r>
-        <w:rPr>
-          <w:rFonts w:ascii="Times New Roman" w:hAnsi="Times New Roman"/>
-          <w:i w:val="0"/>
-        </w:rPr>
-        <w:t>oftware</w:t>
-      </w:r>
-      <w:r>
-        <w:rPr>
-          <w:rFonts w:ascii="Times New Roman" w:hAnsi="Times New Roman"/>
-          <w:i w:val="0"/>
-        </w:rPr>
-        <w:t xml:space="preserve"> is designed to have </w:t>
-      </w:r>
-      <w:r>
-        <w:rPr>
-          <w:rFonts w:ascii="Times New Roman" w:hAnsi="Times New Roman"/>
-          <w:i w:val="0"/>
-        </w:rPr>
-        <w:t>safety systems</w:t>
-      </w:r>
-      <w:r>
-        <w:rPr>
-          <w:rFonts w:ascii="Times New Roman" w:hAnsi="Times New Roman"/>
-          <w:i w:val="0"/>
-        </w:rPr>
-        <w:t xml:space="preserve"> in place to ensure that the CTC system runs reliably </w:t>
-      </w:r>
-      <w:r>
-        <w:rPr>
-          <w:rFonts w:ascii="Times New Roman" w:hAnsi="Times New Roman"/>
-          <w:i w:val="0"/>
-        </w:rPr>
-        <w:t>and transports passengers without harm</w:t>
-      </w:r>
-      <w:r>
-        <w:rPr>
-          <w:rFonts w:ascii="Times New Roman" w:hAnsi="Times New Roman"/>
-          <w:i w:val="0"/>
+    </w:p>
+    <w:p>
+      <w:pPr>
+        <w:pStyle w:val="Heading3"/>
+        <w:rPr>
+          <w:rFonts w:ascii="Times New Roman" w:hAnsi="Times New Roman"/>
+          <w:b w:val="0"/>
+        </w:rPr>
+      </w:pPr>
+      <w:r>
+        <w:rPr>
+          <w:rFonts w:ascii="Times New Roman" w:hAnsi="Times New Roman"/>
+          <w:b w:val="0"/>
+        </w:rPr>
+        <w:t>Model the trac</w:t>
+      </w:r>
+      <w:r>
+        <w:rPr>
+          <w:rFonts w:ascii="Times New Roman" w:hAnsi="Times New Roman"/>
+          <w:b w:val="0"/>
+        </w:rPr>
+        <w:t xml:space="preserve">k </w:t>
+      </w:r>
+      <w:r>
+        <w:rPr>
+          <w:rFonts w:ascii="Times New Roman" w:hAnsi="Times New Roman"/>
+          <w:b w:val="0"/>
+        </w:rPr>
+        <w:t>factors</w:t>
+      </w:r>
+    </w:p>
+    <w:p>
+      <w:pPr>
+        <w:pStyle w:val="Heading3"/>
+        <w:rPr>
+          <w:rFonts w:ascii="Times New Roman" w:hAnsi="Times New Roman"/>
+          <w:b w:val="0"/>
+        </w:rPr>
+      </w:pPr>
+      <w:r>
+        <w:rPr>
+          <w:rFonts w:ascii="Times New Roman" w:hAnsi="Times New Roman"/>
+          <w:b w:val="0"/>
+        </w:rPr>
+        <w:t xml:space="preserve">Model the train and forces </w:t>
+      </w:r>
+      <w:r>
+        <w:rPr>
+          <w:rFonts w:ascii="Times New Roman" w:hAnsi="Times New Roman"/>
+          <w:b w:val="0"/>
+        </w:rPr>
+        <w:t>acting upon it</w:t>
+      </w:r>
+      <w:r>
+        <w:rPr>
+          <w:rFonts w:ascii="Times New Roman" w:hAnsi="Times New Roman"/>
+          <w:b w:val="0"/>
         </w:rPr>
         <w:t>.</w:t>
       </w:r>
     </w:p>
     <w:p>
       <w:pPr>
+        <w:pStyle w:val="Heading3"/>
+        <w:rPr>
+          <w:rFonts w:ascii="Times New Roman" w:hAnsi="Times New Roman"/>
+          <w:b w:val="0"/>
+        </w:rPr>
+      </w:pPr>
+      <w:r>
+        <w:rPr>
+          <w:rFonts w:ascii="Times New Roman" w:hAnsi="Times New Roman"/>
+          <w:b w:val="0"/>
+        </w:rPr>
+        <w:t xml:space="preserve">Set authority and </w:t>
+      </w:r>
+      <w:proofErr w:type="spellStart"/>
+      <w:r>
+        <w:rPr>
+          <w:rFonts w:ascii="Times New Roman" w:hAnsi="Times New Roman"/>
+          <w:b w:val="0"/>
+        </w:rPr>
+        <w:t>setpoint</w:t>
+      </w:r>
+      <w:proofErr w:type="spellEnd"/>
+      <w:r>
+        <w:rPr>
+          <w:rFonts w:ascii="Times New Roman" w:hAnsi="Times New Roman"/>
+          <w:b w:val="0"/>
+        </w:rPr>
+        <w:t xml:space="preserve"> </w:t>
+      </w:r>
+      <w:r>
+        <w:rPr>
+          <w:rFonts w:ascii="Times New Roman" w:hAnsi="Times New Roman"/>
+          <w:b w:val="0"/>
+        </w:rPr>
+        <w:t>speed</w:t>
+      </w:r>
+    </w:p>
+    <w:p>
+      <w:pPr>
         <w:pStyle w:val="Heading2"/>
         <w:rPr>
           <w:rFonts w:ascii="Times New Roman" w:hAnsi="Times New Roman"/>
         </w:rPr>
       </w:pPr>
-      <w:bookmarkStart w:id="16" w:name="_Toc439994675"/>
-      <w:bookmarkStart w:id="17" w:name="_Toc441230980"/>
-      <w:r>
-        <w:rPr>
-          <w:rFonts w:ascii="Times New Roman" w:hAnsi="Times New Roman"/>
-        </w:rPr>
-        <w:t>Product Functions</w:t>
-      </w:r>
-      <w:bookmarkEnd w:id="16"/>
+      <w:bookmarkStart w:id="17" w:name="_Toc439994676"/>
+      <w:bookmarkStart w:id="18" w:name="_Toc441230981"/>
+      <w:r>
+        <w:rPr>
+          <w:rFonts w:ascii="Times New Roman" w:hAnsi="Times New Roman"/>
+        </w:rPr>
+        <w:t>User Classes and Characteristics</w:t>
+      </w:r>
       <w:bookmarkEnd w:id="17"/>
-    </w:p>
-    <w:p>
-      <w:pPr>
-        <w:pStyle w:val="Heading3"/>
-        <w:rPr>
-          <w:rFonts w:ascii="Times New Roman" w:hAnsi="Times New Roman"/>
-          <w:b w:val="0"/>
-        </w:rPr>
-      </w:pPr>
-      <w:r>
-        <w:rPr>
-          <w:rFonts w:ascii="Times New Roman" w:hAnsi="Times New Roman"/>
-          <w:b w:val="0"/>
-        </w:rPr>
-        <w:t xml:space="preserve">To simulate the flow of passengers and trains through the system </w:t>
-      </w:r>
-    </w:p>
-    <w:p>
-      <w:pPr>
-        <w:pStyle w:val="Heading3"/>
-        <w:rPr>
-          <w:rFonts w:ascii="Times New Roman" w:hAnsi="Times New Roman"/>
-          <w:b w:val="0"/>
-        </w:rPr>
-      </w:pPr>
-      <w:r>
-        <w:rPr>
-          <w:rFonts w:ascii="Times New Roman" w:hAnsi="Times New Roman"/>
-          <w:b w:val="0"/>
-        </w:rPr>
-        <w:t>To simulate the scheduling of trains and personnel (or employees)</w:t>
-      </w:r>
-    </w:p>
-    <w:p>
-      <w:pPr>
-        <w:pStyle w:val="Heading3"/>
-        <w:rPr>
-          <w:rFonts w:ascii="Times New Roman" w:hAnsi="Times New Roman"/>
-          <w:b w:val="0"/>
-        </w:rPr>
-      </w:pPr>
-      <w:r>
-        <w:rPr>
-          <w:rFonts w:ascii="Times New Roman" w:hAnsi="Times New Roman"/>
-          <w:b w:val="0"/>
-        </w:rPr>
-        <w:t>Ensuring the safety of the passengers and personnel</w:t>
-      </w:r>
-    </w:p>
-    <w:p>
-      <w:pPr>
-        <w:pStyle w:val="Heading3"/>
-        <w:rPr>
-          <w:rFonts w:ascii="Times New Roman" w:hAnsi="Times New Roman"/>
-          <w:b w:val="0"/>
-        </w:rPr>
-      </w:pPr>
-      <w:r>
-        <w:rPr>
-          <w:rFonts w:ascii="Times New Roman" w:hAnsi="Times New Roman"/>
-          <w:b w:val="0"/>
-        </w:rPr>
-        <w:t>To have an intuitive user interface</w:t>
-      </w:r>
-      <w:r>
-        <w:rPr>
-          <w:rFonts w:ascii="Times New Roman" w:hAnsi="Times New Roman"/>
-          <w:b w:val="0"/>
-        </w:rPr>
-        <w:t xml:space="preserve"> </w:t>
-      </w:r>
-    </w:p>
-    <w:p>
-      <w:pPr>
-        <w:pStyle w:val="Heading3"/>
-        <w:rPr>
-          <w:rFonts w:ascii="Times New Roman" w:hAnsi="Times New Roman"/>
-          <w:b w:val="0"/>
-        </w:rPr>
-      </w:pPr>
-      <w:r>
-        <w:rPr>
-          <w:rFonts w:ascii="Times New Roman" w:hAnsi="Times New Roman"/>
-          <w:b w:val="0"/>
-        </w:rPr>
-        <w:t>Model the trac</w:t>
-      </w:r>
-      <w:r>
-        <w:rPr>
-          <w:rFonts w:ascii="Times New Roman" w:hAnsi="Times New Roman"/>
-          <w:b w:val="0"/>
-        </w:rPr>
-        <w:t xml:space="preserve">k </w:t>
-      </w:r>
-      <w:r>
-        <w:rPr>
-          <w:rFonts w:ascii="Times New Roman" w:hAnsi="Times New Roman"/>
-          <w:b w:val="0"/>
-        </w:rPr>
-        <w:t>factors</w:t>
-      </w:r>
-    </w:p>
-    <w:p>
-      <w:pPr>
-        <w:pStyle w:val="Heading3"/>
-        <w:rPr>
-          <w:rFonts w:ascii="Times New Roman" w:hAnsi="Times New Roman"/>
-          <w:b w:val="0"/>
-        </w:rPr>
-      </w:pPr>
-      <w:r>
-        <w:rPr>
-          <w:rFonts w:ascii="Times New Roman" w:hAnsi="Times New Roman"/>
-          <w:b w:val="0"/>
-        </w:rPr>
-        <w:t xml:space="preserve">Model the train and forces </w:t>
-      </w:r>
-      <w:r>
-        <w:rPr>
-          <w:rFonts w:ascii="Times New Roman" w:hAnsi="Times New Roman"/>
-          <w:b w:val="0"/>
-        </w:rPr>
-        <w:t>acting upon it</w:t>
-      </w:r>
-      <w:r>
-        <w:rPr>
-          <w:rFonts w:ascii="Times New Roman" w:hAnsi="Times New Roman"/>
-          <w:b w:val="0"/>
-        </w:rPr>
-        <w:t>.</w:t>
-      </w:r>
-    </w:p>
-    <w:p>
-      <w:pPr>
-        <w:pStyle w:val="Heading3"/>
-        <w:rPr>
-          <w:rFonts w:ascii="Times New Roman" w:hAnsi="Times New Roman"/>
-          <w:b w:val="0"/>
-        </w:rPr>
-      </w:pPr>
-      <w:r>
-        <w:rPr>
-          <w:rFonts w:ascii="Times New Roman" w:hAnsi="Times New Roman"/>
-          <w:b w:val="0"/>
-        </w:rPr>
-        <w:t xml:space="preserve">Set authority and setpoint </w:t>
-      </w:r>
-      <w:r>
-        <w:rPr>
-          <w:rFonts w:ascii="Times New Roman" w:hAnsi="Times New Roman"/>
-          <w:b w:val="0"/>
-        </w:rPr>
-        <w:t>speed</w:t>
-      </w:r>
-    </w:p>
-    <w:p>
-      <w:pPr>
-        <w:pStyle w:val="Heading2"/>
-        <w:rPr>
-          <w:rFonts w:ascii="Times New Roman" w:hAnsi="Times New Roman"/>
-        </w:rPr>
-      </w:pPr>
-      <w:bookmarkStart w:id="18" w:name="_Toc439994676"/>
-      <w:bookmarkStart w:id="19" w:name="_Toc441230981"/>
-      <w:r>
-        <w:rPr>
-          <w:rFonts w:ascii="Times New Roman" w:hAnsi="Times New Roman"/>
-        </w:rPr>
-        <w:t>User Classes and Characteristics</w:t>
-      </w:r>
       <w:bookmarkEnd w:id="18"/>
-      <w:bookmarkEnd w:id="19"/>
     </w:p>
     <w:p>
       <w:pPr>
@@ -3217,541 +3366,203 @@
     </w:p>
     <w:p>
       <w:pPr>
-        <w:pStyle w:val="ListParagraph"/>
-        <w:numPr>
-          <w:ilvl w:val="2"/>
-          <w:numId w:val="11"/>
-        </w:numPr>
-        <w:spacing w:after="200" w:line="276" w:lineRule="auto"/>
-        <w:rPr>
-          <w:rFonts w:ascii="Times New Roman" w:hAnsi="Times New Roman" w:cs="Times New Roman"/>
-          <w:sz w:val="24"/>
-          <w:szCs w:val="24"/>
-        </w:rPr>
-      </w:pPr>
-      <w:r>
-        <w:rPr>
-          <w:rFonts w:ascii="Times New Roman" w:hAnsi="Times New Roman" w:cs="Times New Roman"/>
-          <w:sz w:val="24"/>
-          <w:szCs w:val="24"/>
-        </w:rPr>
-        <w:t xml:space="preserve">The </w:t>
-      </w:r>
-      <w:r>
-        <w:rPr>
-          <w:rFonts w:ascii="Times New Roman" w:hAnsi="Times New Roman" w:cs="Times New Roman"/>
-          <w:b/>
-          <w:sz w:val="24"/>
-          <w:szCs w:val="24"/>
-        </w:rPr>
-        <w:t>Centralized Traffic Control</w:t>
-      </w:r>
-      <w:r>
-        <w:rPr>
-          <w:rFonts w:ascii="Times New Roman" w:hAnsi="Times New Roman" w:cs="Times New Roman"/>
-          <w:sz w:val="24"/>
-          <w:szCs w:val="24"/>
-        </w:rPr>
-        <w:t xml:space="preserve"> Office will be the location of the main interface to control the system. It shall monitor the entire transit system. </w:t>
-      </w:r>
-    </w:p>
-    <w:p>
-      <w:pPr>
-        <w:pStyle w:val="ListParagraph"/>
-        <w:numPr>
-          <w:ilvl w:val="3"/>
-          <w:numId w:val="11"/>
-        </w:numPr>
-        <w:spacing w:after="200" w:line="276" w:lineRule="auto"/>
-        <w:rPr>
-          <w:rFonts w:ascii="Times New Roman" w:hAnsi="Times New Roman" w:cs="Times New Roman"/>
-          <w:sz w:val="24"/>
-          <w:szCs w:val="24"/>
-        </w:rPr>
-      </w:pPr>
-      <w:r>
-        <w:rPr>
-          <w:rFonts w:ascii="Times New Roman" w:hAnsi="Times New Roman" w:cs="Times New Roman"/>
-          <w:sz w:val="24"/>
-          <w:szCs w:val="24"/>
-        </w:rPr>
+        <w:pStyle w:val="Heading3"/>
+      </w:pPr>
+      <w:r>
+        <w:t xml:space="preserve">The Centralized Traffic Control Office </w:t>
+      </w:r>
+      <w:r>
+        <w:t>(CTC)</w:t>
+      </w:r>
+    </w:p>
+    <w:p>
+      <w:pPr>
+        <w:pStyle w:val="Heading4"/>
+      </w:pPr>
+      <w:r>
+        <w:lastRenderedPageBreak/>
+        <w:t xml:space="preserve">The CTC </w:t>
+      </w:r>
+      <w:r>
+        <w:t xml:space="preserve">will be the location of the main interface to control the system. It shall monitor the entire transit system. </w:t>
+      </w:r>
+    </w:p>
+    <w:p>
+      <w:pPr>
+        <w:pStyle w:val="Heading4"/>
+      </w:pPr>
+      <w:r>
         <w:t xml:space="preserve">It shall be controlled by a human dispatcher. </w:t>
       </w:r>
     </w:p>
     <w:p>
       <w:pPr>
-        <w:pStyle w:val="ListParagraph"/>
-        <w:numPr>
-          <w:ilvl w:val="3"/>
-          <w:numId w:val="11"/>
-        </w:numPr>
-        <w:spacing w:after="200" w:line="276" w:lineRule="auto"/>
-        <w:rPr>
-          <w:rFonts w:ascii="Times New Roman" w:hAnsi="Times New Roman" w:cs="Times New Roman"/>
-          <w:sz w:val="24"/>
-          <w:szCs w:val="24"/>
-        </w:rPr>
-      </w:pPr>
-      <w:r>
-        <w:rPr>
-          <w:rFonts w:ascii="Times New Roman" w:hAnsi="Times New Roman" w:cs="Times New Roman"/>
-          <w:sz w:val="24"/>
-          <w:szCs w:val="24"/>
-        </w:rPr>
-        <w:lastRenderedPageBreak/>
+        <w:pStyle w:val="Heading4"/>
+      </w:pPr>
+      <w:r>
         <w:t>The user interface shall be a window which includes a display of a map of the system, the status of the individual trains currently on the track, and buttons that allow the user to change different options in the system.</w:t>
       </w:r>
     </w:p>
     <w:p>
       <w:pPr>
-        <w:pStyle w:val="ListParagraph"/>
-        <w:numPr>
-          <w:ilvl w:val="3"/>
-          <w:numId w:val="11"/>
-        </w:numPr>
-        <w:spacing w:after="200" w:line="276" w:lineRule="auto"/>
-        <w:rPr>
-          <w:rFonts w:ascii="Times New Roman" w:hAnsi="Times New Roman" w:cs="Times New Roman"/>
-          <w:sz w:val="24"/>
-          <w:szCs w:val="24"/>
-        </w:rPr>
-      </w:pPr>
-      <w:r>
-        <w:rPr>
-          <w:rFonts w:ascii="Times New Roman" w:hAnsi="Times New Roman" w:cs="Times New Roman"/>
-          <w:sz w:val="24"/>
-          <w:szCs w:val="24"/>
-        </w:rPr>
+        <w:pStyle w:val="Heading4"/>
+      </w:pPr>
+      <w:r>
         <w:t>This map display shall consist of:</w:t>
       </w:r>
     </w:p>
     <w:p>
       <w:pPr>
-        <w:pStyle w:val="ListParagraph"/>
-        <w:numPr>
-          <w:ilvl w:val="4"/>
-          <w:numId w:val="12"/>
-        </w:numPr>
-        <w:spacing w:after="200" w:line="276" w:lineRule="auto"/>
-        <w:rPr>
-          <w:rFonts w:ascii="Times New Roman" w:hAnsi="Times New Roman" w:cs="Times New Roman"/>
-          <w:sz w:val="24"/>
-          <w:szCs w:val="24"/>
-        </w:rPr>
-      </w:pPr>
-      <w:r>
-        <w:rPr>
-          <w:rFonts w:ascii="Times New Roman" w:hAnsi="Times New Roman" w:cs="Times New Roman"/>
-          <w:sz w:val="24"/>
-          <w:szCs w:val="24"/>
-        </w:rPr>
+        <w:pStyle w:val="Heading5"/>
+      </w:pPr>
+      <w:r>
         <w:t>The track layout</w:t>
       </w:r>
     </w:p>
     <w:p>
       <w:pPr>
-        <w:pStyle w:val="ListParagraph"/>
-        <w:numPr>
-          <w:ilvl w:val="4"/>
-          <w:numId w:val="12"/>
-        </w:numPr>
-        <w:spacing w:after="200" w:line="276" w:lineRule="auto"/>
-        <w:rPr>
-          <w:rFonts w:ascii="Times New Roman" w:hAnsi="Times New Roman" w:cs="Times New Roman"/>
-          <w:sz w:val="24"/>
-          <w:szCs w:val="24"/>
-        </w:rPr>
-      </w:pPr>
-      <w:r>
-        <w:rPr>
-          <w:rFonts w:ascii="Times New Roman" w:hAnsi="Times New Roman" w:cs="Times New Roman"/>
-          <w:sz w:val="24"/>
-          <w:szCs w:val="24"/>
-        </w:rPr>
+        <w:pStyle w:val="Heading5"/>
+      </w:pPr>
+      <w:r>
         <w:t>All of the stations, including the CTC Office</w:t>
       </w:r>
     </w:p>
     <w:p>
       <w:pPr>
-        <w:pStyle w:val="ListParagraph"/>
-        <w:numPr>
-          <w:ilvl w:val="4"/>
-          <w:numId w:val="12"/>
-        </w:numPr>
-        <w:spacing w:after="200" w:line="276" w:lineRule="auto"/>
-        <w:rPr>
-          <w:rFonts w:ascii="Times New Roman" w:hAnsi="Times New Roman" w:cs="Times New Roman"/>
-          <w:sz w:val="24"/>
-          <w:szCs w:val="24"/>
-        </w:rPr>
-      </w:pPr>
-      <w:r>
-        <w:rPr>
-          <w:rFonts w:ascii="Times New Roman" w:hAnsi="Times New Roman" w:cs="Times New Roman"/>
-          <w:sz w:val="24"/>
-          <w:szCs w:val="24"/>
-        </w:rPr>
+        <w:pStyle w:val="Heading5"/>
+      </w:pPr>
+      <w:r>
         <w:t>Switches and which branch is currently active for each switch</w:t>
       </w:r>
     </w:p>
     <w:p>
       <w:pPr>
-        <w:pStyle w:val="ListParagraph"/>
-        <w:numPr>
-          <w:ilvl w:val="4"/>
-          <w:numId w:val="12"/>
-        </w:numPr>
-        <w:spacing w:after="200" w:line="276" w:lineRule="auto"/>
-        <w:rPr>
-          <w:rFonts w:ascii="Times New Roman" w:hAnsi="Times New Roman" w:cs="Times New Roman"/>
-          <w:sz w:val="24"/>
-          <w:szCs w:val="24"/>
-        </w:rPr>
-      </w:pPr>
-      <w:r>
-        <w:rPr>
-          <w:rFonts w:ascii="Times New Roman" w:hAnsi="Times New Roman" w:cs="Times New Roman"/>
-          <w:sz w:val="24"/>
-          <w:szCs w:val="24"/>
-        </w:rPr>
+        <w:pStyle w:val="Heading5"/>
+      </w:pPr>
+      <w:r>
         <w:t>Current position of trains currently on the track</w:t>
       </w:r>
     </w:p>
     <w:p>
       <w:pPr>
-        <w:pStyle w:val="ListParagraph"/>
-        <w:numPr>
-          <w:ilvl w:val="4"/>
-          <w:numId w:val="12"/>
-        </w:numPr>
-        <w:spacing w:after="200" w:line="276" w:lineRule="auto"/>
-        <w:rPr>
-          <w:rFonts w:ascii="Times New Roman" w:hAnsi="Times New Roman" w:cs="Times New Roman"/>
-          <w:sz w:val="24"/>
-          <w:szCs w:val="24"/>
-        </w:rPr>
-      </w:pPr>
-      <w:r>
-        <w:rPr>
-          <w:rFonts w:ascii="Times New Roman" w:hAnsi="Times New Roman" w:cs="Times New Roman"/>
-          <w:sz w:val="24"/>
-          <w:szCs w:val="24"/>
-        </w:rPr>
+        <w:pStyle w:val="Heading5"/>
+      </w:pPr>
+      <w:r>
         <w:t>Any broken parts of the system</w:t>
       </w:r>
     </w:p>
     <w:p>
       <w:pPr>
-        <w:pStyle w:val="ListParagraph"/>
-        <w:numPr>
-          <w:ilvl w:val="3"/>
-          <w:numId w:val="11"/>
-        </w:numPr>
-        <w:spacing w:after="200" w:line="276" w:lineRule="auto"/>
-        <w:rPr>
-          <w:rFonts w:ascii="Times New Roman" w:hAnsi="Times New Roman" w:cs="Times New Roman"/>
-          <w:sz w:val="24"/>
-          <w:szCs w:val="24"/>
-        </w:rPr>
-      </w:pPr>
-      <w:r>
-        <w:rPr>
-          <w:rFonts w:ascii="Times New Roman" w:hAnsi="Times New Roman" w:cs="Times New Roman"/>
-          <w:sz w:val="24"/>
-          <w:szCs w:val="24"/>
-        </w:rPr>
+        <w:pStyle w:val="Heading4"/>
+      </w:pPr>
+      <w:r>
         <w:t xml:space="preserve">This display shall have resolution of one meter. </w:t>
       </w:r>
     </w:p>
     <w:p>
       <w:pPr>
-        <w:pStyle w:val="ListParagraph"/>
-        <w:numPr>
-          <w:ilvl w:val="3"/>
-          <w:numId w:val="11"/>
-        </w:numPr>
-        <w:spacing w:after="200" w:line="276" w:lineRule="auto"/>
-        <w:rPr>
-          <w:rFonts w:ascii="Times New Roman" w:hAnsi="Times New Roman" w:cs="Times New Roman"/>
-          <w:sz w:val="24"/>
-          <w:szCs w:val="24"/>
-        </w:rPr>
-      </w:pPr>
-      <w:r>
-        <w:rPr>
-          <w:rFonts w:ascii="Times New Roman" w:hAnsi="Times New Roman" w:cs="Times New Roman"/>
-          <w:sz w:val="24"/>
-          <w:szCs w:val="24"/>
-        </w:rPr>
+        <w:pStyle w:val="Heading4"/>
+      </w:pPr>
+      <w:r>
         <w:t>The status of each train shall be displayed in a table which includes the following</w:t>
       </w:r>
     </w:p>
     <w:p>
       <w:pPr>
-        <w:pStyle w:val="ListParagraph"/>
-        <w:numPr>
-          <w:ilvl w:val="4"/>
-          <w:numId w:val="13"/>
-        </w:numPr>
-        <w:spacing w:after="200" w:line="276" w:lineRule="auto"/>
-        <w:rPr>
-          <w:rFonts w:ascii="Times New Roman" w:hAnsi="Times New Roman" w:cs="Times New Roman"/>
-          <w:sz w:val="24"/>
-          <w:szCs w:val="24"/>
-        </w:rPr>
-      </w:pPr>
-      <w:r>
-        <w:rPr>
-          <w:rFonts w:ascii="Times New Roman" w:hAnsi="Times New Roman" w:cs="Times New Roman"/>
-          <w:sz w:val="24"/>
-          <w:szCs w:val="24"/>
-        </w:rPr>
+        <w:pStyle w:val="Heading5"/>
+      </w:pPr>
+      <w:r>
         <w:t>Name of train</w:t>
       </w:r>
     </w:p>
     <w:p>
       <w:pPr>
-        <w:pStyle w:val="ListParagraph"/>
-        <w:numPr>
-          <w:ilvl w:val="4"/>
-          <w:numId w:val="13"/>
-        </w:numPr>
-        <w:spacing w:after="200" w:line="276" w:lineRule="auto"/>
-        <w:rPr>
-          <w:rFonts w:ascii="Times New Roman" w:hAnsi="Times New Roman" w:cs="Times New Roman"/>
-          <w:sz w:val="24"/>
-          <w:szCs w:val="24"/>
-        </w:rPr>
-      </w:pPr>
-      <w:r>
-        <w:rPr>
-          <w:rFonts w:ascii="Times New Roman" w:hAnsi="Times New Roman" w:cs="Times New Roman"/>
-          <w:sz w:val="24"/>
-          <w:szCs w:val="24"/>
-        </w:rPr>
+        <w:pStyle w:val="Heading5"/>
+      </w:pPr>
+      <w:r>
         <w:t>Location</w:t>
       </w:r>
     </w:p>
     <w:p>
       <w:pPr>
-        <w:pStyle w:val="ListParagraph"/>
-        <w:numPr>
-          <w:ilvl w:val="4"/>
-          <w:numId w:val="13"/>
-        </w:numPr>
-        <w:spacing w:after="200" w:line="276" w:lineRule="auto"/>
-        <w:rPr>
-          <w:rFonts w:ascii="Times New Roman" w:hAnsi="Times New Roman" w:cs="Times New Roman"/>
-          <w:sz w:val="24"/>
-          <w:szCs w:val="24"/>
-        </w:rPr>
-      </w:pPr>
-      <w:r>
-        <w:rPr>
-          <w:rFonts w:ascii="Times New Roman" w:hAnsi="Times New Roman" w:cs="Times New Roman"/>
-          <w:sz w:val="24"/>
-          <w:szCs w:val="24"/>
-        </w:rPr>
+        <w:pStyle w:val="Heading5"/>
+      </w:pPr>
+      <w:r>
         <w:t>Whether the train is running or stopped</w:t>
       </w:r>
     </w:p>
     <w:p>
       <w:pPr>
-        <w:pStyle w:val="ListParagraph"/>
-        <w:numPr>
-          <w:ilvl w:val="4"/>
-          <w:numId w:val="13"/>
-        </w:numPr>
-        <w:spacing w:after="200" w:line="276" w:lineRule="auto"/>
-        <w:rPr>
-          <w:rFonts w:ascii="Times New Roman" w:hAnsi="Times New Roman" w:cs="Times New Roman"/>
-          <w:sz w:val="24"/>
-          <w:szCs w:val="24"/>
-        </w:rPr>
-      </w:pPr>
-      <w:r>
-        <w:rPr>
-          <w:rFonts w:ascii="Times New Roman" w:hAnsi="Times New Roman" w:cs="Times New Roman"/>
-          <w:sz w:val="24"/>
-          <w:szCs w:val="24"/>
-        </w:rPr>
+        <w:pStyle w:val="Heading5"/>
+      </w:pPr>
+      <w:r>
         <w:t>Speed and direction</w:t>
       </w:r>
     </w:p>
     <w:p>
       <w:pPr>
-        <w:pStyle w:val="ListParagraph"/>
-        <w:numPr>
-          <w:ilvl w:val="4"/>
-          <w:numId w:val="13"/>
-        </w:numPr>
-        <w:spacing w:after="200" w:line="276" w:lineRule="auto"/>
-        <w:rPr>
-          <w:rFonts w:ascii="Times New Roman" w:hAnsi="Times New Roman" w:cs="Times New Roman"/>
-          <w:sz w:val="24"/>
-          <w:szCs w:val="24"/>
-        </w:rPr>
-      </w:pPr>
-      <w:r>
-        <w:rPr>
-          <w:rFonts w:ascii="Times New Roman" w:hAnsi="Times New Roman" w:cs="Times New Roman"/>
-          <w:sz w:val="24"/>
-          <w:szCs w:val="24"/>
-        </w:rPr>
+        <w:pStyle w:val="Heading5"/>
+      </w:pPr>
+      <w:r>
         <w:t>Authority</w:t>
       </w:r>
     </w:p>
     <w:p>
       <w:pPr>
-        <w:pStyle w:val="ListParagraph"/>
-        <w:numPr>
-          <w:ilvl w:val="3"/>
-          <w:numId w:val="11"/>
-        </w:numPr>
-        <w:spacing w:after="200" w:line="276" w:lineRule="auto"/>
-        <w:rPr>
-          <w:rFonts w:ascii="Times New Roman" w:hAnsi="Times New Roman" w:cs="Times New Roman"/>
-          <w:sz w:val="24"/>
-          <w:szCs w:val="24"/>
-        </w:rPr>
-      </w:pPr>
-      <w:r>
-        <w:rPr>
-          <w:rFonts w:ascii="Times New Roman" w:hAnsi="Times New Roman" w:cs="Times New Roman"/>
-          <w:sz w:val="24"/>
-          <w:szCs w:val="24"/>
-        </w:rPr>
+        <w:pStyle w:val="Heading4"/>
+      </w:pPr>
+      <w:r>
         <w:t xml:space="preserve">From the buttons, the dispatcher shall be able to  </w:t>
       </w:r>
     </w:p>
     <w:p>
       <w:pPr>
-        <w:pStyle w:val="ListParagraph"/>
-        <w:numPr>
-          <w:ilvl w:val="4"/>
-          <w:numId w:val="14"/>
-        </w:numPr>
-        <w:spacing w:after="200" w:line="276" w:lineRule="auto"/>
-        <w:rPr>
-          <w:rFonts w:ascii="Times New Roman" w:hAnsi="Times New Roman" w:cs="Times New Roman"/>
-          <w:sz w:val="24"/>
-          <w:szCs w:val="24"/>
-        </w:rPr>
-      </w:pPr>
-      <w:r>
-        <w:rPr>
-          <w:rFonts w:ascii="Times New Roman" w:hAnsi="Times New Roman" w:cs="Times New Roman"/>
-          <w:sz w:val="24"/>
-          <w:szCs w:val="24"/>
-        </w:rPr>
+        <w:pStyle w:val="Heading5"/>
+      </w:pPr>
+      <w:r>
         <w:t>Schedule trains</w:t>
       </w:r>
     </w:p>
     <w:p>
       <w:pPr>
-        <w:pStyle w:val="ListParagraph"/>
-        <w:numPr>
-          <w:ilvl w:val="4"/>
-          <w:numId w:val="14"/>
-        </w:numPr>
-        <w:spacing w:after="200" w:line="276" w:lineRule="auto"/>
-        <w:rPr>
-          <w:rFonts w:ascii="Times New Roman" w:hAnsi="Times New Roman" w:cs="Times New Roman"/>
-          <w:sz w:val="24"/>
-          <w:szCs w:val="24"/>
-        </w:rPr>
-      </w:pPr>
-      <w:r>
-        <w:rPr>
-          <w:rFonts w:ascii="Times New Roman" w:hAnsi="Times New Roman" w:cs="Times New Roman"/>
-          <w:sz w:val="24"/>
-          <w:szCs w:val="24"/>
-        </w:rPr>
+        <w:pStyle w:val="Heading5"/>
+      </w:pPr>
+      <w:r>
         <w:t>Route trains</w:t>
       </w:r>
     </w:p>
     <w:p>
       <w:pPr>
-        <w:pStyle w:val="ListParagraph"/>
-        <w:numPr>
-          <w:ilvl w:val="4"/>
-          <w:numId w:val="14"/>
-        </w:numPr>
-        <w:spacing w:after="200" w:line="276" w:lineRule="auto"/>
-        <w:rPr>
-          <w:rFonts w:ascii="Times New Roman" w:hAnsi="Times New Roman" w:cs="Times New Roman"/>
-          <w:sz w:val="24"/>
-          <w:szCs w:val="24"/>
-        </w:rPr>
-      </w:pPr>
-      <w:r>
-        <w:rPr>
-          <w:rFonts w:ascii="Times New Roman" w:hAnsi="Times New Roman" w:cs="Times New Roman"/>
-          <w:sz w:val="24"/>
-          <w:szCs w:val="24"/>
-        </w:rPr>
+        <w:pStyle w:val="Heading5"/>
+      </w:pPr>
+      <w:r>
         <w:t>Set authority and speed for trains</w:t>
       </w:r>
     </w:p>
     <w:p>
       <w:pPr>
-        <w:pStyle w:val="ListParagraph"/>
-        <w:numPr>
-          <w:ilvl w:val="4"/>
-          <w:numId w:val="14"/>
-        </w:numPr>
-        <w:spacing w:after="200" w:line="276" w:lineRule="auto"/>
-        <w:rPr>
-          <w:rFonts w:ascii="Times New Roman" w:hAnsi="Times New Roman" w:cs="Times New Roman"/>
-          <w:sz w:val="24"/>
-          <w:szCs w:val="24"/>
-        </w:rPr>
-      </w:pPr>
-      <w:r>
-        <w:rPr>
-          <w:rFonts w:ascii="Times New Roman" w:hAnsi="Times New Roman" w:cs="Times New Roman"/>
-          <w:sz w:val="24"/>
-          <w:szCs w:val="24"/>
-        </w:rPr>
+        <w:pStyle w:val="Heading5"/>
+      </w:pPr>
+      <w:r>
         <w:t>Close track sections for maintenance</w:t>
       </w:r>
     </w:p>
     <w:p>
       <w:pPr>
-        <w:pStyle w:val="ListParagraph"/>
-        <w:numPr>
-          <w:ilvl w:val="4"/>
-          <w:numId w:val="14"/>
-        </w:numPr>
-        <w:spacing w:after="200" w:line="276" w:lineRule="auto"/>
-        <w:rPr>
-          <w:rFonts w:ascii="Times New Roman" w:hAnsi="Times New Roman" w:cs="Times New Roman"/>
-          <w:sz w:val="24"/>
-          <w:szCs w:val="24"/>
-        </w:rPr>
-      </w:pPr>
-      <w:r>
-        <w:rPr>
-          <w:rFonts w:ascii="Times New Roman" w:hAnsi="Times New Roman" w:cs="Times New Roman"/>
-          <w:sz w:val="24"/>
-          <w:szCs w:val="24"/>
-        </w:rPr>
+        <w:pStyle w:val="Heading5"/>
+      </w:pPr>
+      <w:r>
         <w:t>Add or remove tracks</w:t>
       </w:r>
     </w:p>
     <w:p>
-      <w:r>
-        <w:rPr>
-          <w:rFonts w:ascii="Times New Roman" w:hAnsi="Times New Roman"/>
-          <w:szCs w:val="24"/>
-        </w:rPr>
+      <w:pPr>
+        <w:pStyle w:val="Heading4"/>
+      </w:pPr>
+      <w:r>
         <w:t>When the user clicks on one of the buttons, a new screen will appear with more specific options to choose from.</w:t>
       </w:r>
       <w:r>
-        <w:rPr>
-          <w:rFonts w:ascii="Times New Roman" w:hAnsi="Times New Roman"/>
-          <w:szCs w:val="24"/>
-        </w:rPr>
         <w:t xml:space="preserve"> The user can submit new changes or cancel them to go back to the main screen</w:t>
       </w:r>
     </w:p>
@@ -3788,6 +3599,7 @@
         <w:pStyle w:val="Heading4"/>
       </w:pPr>
       <w:r>
+        <w:lastRenderedPageBreak/>
         <w:t>The Track Model shall only communicate with the Track Controller.</w:t>
       </w:r>
     </w:p>
@@ -3830,8 +3642,8 @@
           <w:rFonts w:ascii="Times New Roman" w:hAnsi="Times New Roman"/>
         </w:rPr>
       </w:pPr>
-      <w:bookmarkStart w:id="20" w:name="_Toc439994684"/>
-      <w:bookmarkStart w:id="21" w:name="_Toc441230988"/>
+      <w:bookmarkStart w:id="19" w:name="_Toc439994684"/>
+      <w:bookmarkStart w:id="20" w:name="_Toc441230988"/>
       <w:r>
         <w:rPr>
           <w:rFonts w:ascii="Times New Roman" w:hAnsi="Times New Roman"/>
@@ -3847,7 +3659,6 @@
         </w:rPr>
       </w:pPr>
       <w:r>
-        <w:lastRenderedPageBreak/>
         <w:t>The track controller shall receive information from the CTC office that includes information about train authority and speed limits.</w:t>
       </w:r>
     </w:p>
@@ -3924,7 +3735,11 @@
         <w:t>controller</w:t>
       </w:r>
       <w:r>
-        <w:t xml:space="preserve"> regarding the s</w:t>
+        <w:t xml:space="preserve"> regarding the </w:t>
+      </w:r>
+      <w:proofErr w:type="spellStart"/>
+      <w:r>
+        <w:t>s</w:t>
       </w:r>
       <w:r>
         <w:rPr>
@@ -3932,15 +3747,16 @@
           <w:sz w:val="23"/>
           <w:szCs w:val="23"/>
         </w:rPr>
-        <w:t>etpoint speed command, brake command, speed limit, acceleration limit, deceler</w:t>
-      </w:r>
+        <w:t>etpoint</w:t>
+      </w:r>
+      <w:proofErr w:type="spellEnd"/>
       <w:r>
         <w:rPr>
           <w:color w:val="000000"/>
           <w:sz w:val="23"/>
           <w:szCs w:val="23"/>
         </w:rPr>
-        <w:t>ation limit, route information</w:t>
+        <w:t xml:space="preserve"> speed command, brake command, speed limit, acceleration limit, deceler</w:t>
       </w:r>
       <w:r>
         <w:rPr>
@@ -3948,7 +3764,7 @@
           <w:sz w:val="23"/>
           <w:szCs w:val="23"/>
         </w:rPr>
-        <w:t>, temperature control, door open, door close, transponder input, track circuit input,</w:t>
+        <w:t>ation limit, route information</w:t>
       </w:r>
       <w:r>
         <w:rPr>
@@ -3956,7 +3772,7 @@
           <w:sz w:val="23"/>
           <w:szCs w:val="23"/>
         </w:rPr>
-        <w:t xml:space="preserve"> and</w:t>
+        <w:t>, temperature control, door open, door close, transponder input, track circuit input,</w:t>
       </w:r>
       <w:r>
         <w:rPr>
@@ -3964,7 +3780,7 @@
           <w:sz w:val="23"/>
           <w:szCs w:val="23"/>
         </w:rPr>
-        <w:t xml:space="preserve"> light controller for tunnels</w:t>
+        <w:t xml:space="preserve"> and</w:t>
       </w:r>
       <w:r>
         <w:rPr>
@@ -3972,6 +3788,14 @@
           <w:sz w:val="23"/>
           <w:szCs w:val="23"/>
         </w:rPr>
+        <w:t xml:space="preserve"> light controller for tunnels</w:t>
+      </w:r>
+      <w:r>
+        <w:rPr>
+          <w:color w:val="000000"/>
+          <w:sz w:val="23"/>
+          <w:szCs w:val="23"/>
+        </w:rPr>
         <w:t>.</w:t>
       </w:r>
     </w:p>
@@ -4001,225 +3825,89 @@
     </w:p>
     <w:p>
       <w:pPr>
-        <w:pStyle w:val="ListParagraph"/>
-        <w:numPr>
-          <w:ilvl w:val="0"/>
-          <w:numId w:val="10"/>
-        </w:numPr>
-        <w:jc w:val="both"/>
-        <w:rPr>
-          <w:rFonts w:ascii="Times New Roman" w:hAnsi="Times New Roman" w:cs="Times New Roman"/>
-          <w:sz w:val="24"/>
-        </w:rPr>
-      </w:pPr>
-      <w:r>
-        <w:rPr>
-          <w:rFonts w:ascii="Times New Roman" w:hAnsi="Times New Roman" w:cs="Times New Roman"/>
-          <w:sz w:val="24"/>
-        </w:rPr>
+        <w:pStyle w:val="Heading5"/>
+      </w:pPr>
+      <w:r>
         <w:t>T</w:t>
       </w:r>
       <w:r>
-        <w:rPr>
-          <w:rFonts w:ascii="Times New Roman" w:hAnsi="Times New Roman" w:cs="Times New Roman"/>
-          <w:sz w:val="24"/>
-        </w:rPr>
         <w:t>he speed limit</w:t>
       </w:r>
     </w:p>
     <w:p>
       <w:pPr>
-        <w:pStyle w:val="ListParagraph"/>
-        <w:numPr>
-          <w:ilvl w:val="0"/>
-          <w:numId w:val="10"/>
-        </w:numPr>
-        <w:jc w:val="both"/>
-        <w:rPr>
-          <w:rFonts w:ascii="Times New Roman" w:hAnsi="Times New Roman" w:cs="Times New Roman"/>
-          <w:sz w:val="24"/>
-        </w:rPr>
-      </w:pPr>
-      <w:r>
-        <w:rPr>
-          <w:rFonts w:ascii="Times New Roman" w:hAnsi="Times New Roman" w:cs="Times New Roman"/>
-          <w:sz w:val="24"/>
-        </w:rPr>
+        <w:pStyle w:val="Heading5"/>
+      </w:pPr>
+      <w:r>
         <w:t xml:space="preserve">The </w:t>
       </w:r>
       <w:r>
-        <w:rPr>
-          <w:rFonts w:ascii="Times New Roman" w:hAnsi="Times New Roman" w:cs="Times New Roman"/>
-          <w:sz w:val="24"/>
-        </w:rPr>
         <w:t>speed set-point</w:t>
       </w:r>
     </w:p>
     <w:p>
       <w:pPr>
-        <w:pStyle w:val="ListParagraph"/>
-        <w:numPr>
-          <w:ilvl w:val="0"/>
-          <w:numId w:val="10"/>
-        </w:numPr>
-        <w:jc w:val="both"/>
-        <w:rPr>
-          <w:rFonts w:ascii="Times New Roman" w:hAnsi="Times New Roman" w:cs="Times New Roman"/>
-          <w:sz w:val="24"/>
-        </w:rPr>
-      </w:pPr>
-      <w:r>
-        <w:rPr>
-          <w:rFonts w:ascii="Times New Roman" w:hAnsi="Times New Roman" w:cs="Times New Roman"/>
-          <w:sz w:val="24"/>
-        </w:rPr>
+        <w:pStyle w:val="Heading5"/>
+      </w:pPr>
+      <w:r>
         <w:t>A</w:t>
       </w:r>
       <w:r>
-        <w:rPr>
-          <w:rFonts w:ascii="Times New Roman" w:hAnsi="Times New Roman" w:cs="Times New Roman"/>
-          <w:sz w:val="24"/>
-        </w:rPr>
         <w:t>uthority</w:t>
       </w:r>
     </w:p>
     <w:p>
       <w:pPr>
-        <w:pStyle w:val="ListParagraph"/>
-        <w:numPr>
-          <w:ilvl w:val="0"/>
-          <w:numId w:val="10"/>
-        </w:numPr>
-        <w:jc w:val="both"/>
-        <w:rPr>
-          <w:rFonts w:ascii="Times New Roman" w:hAnsi="Times New Roman" w:cs="Times New Roman"/>
-          <w:sz w:val="24"/>
-        </w:rPr>
-      </w:pPr>
-      <w:r>
-        <w:rPr>
-          <w:rFonts w:ascii="Times New Roman" w:hAnsi="Times New Roman" w:cs="Times New Roman"/>
-          <w:sz w:val="24"/>
-        </w:rPr>
+        <w:pStyle w:val="Heading5"/>
+      </w:pPr>
+      <w:r>
         <w:t>C</w:t>
       </w:r>
       <w:r>
-        <w:rPr>
-          <w:rFonts w:ascii="Times New Roman" w:hAnsi="Times New Roman" w:cs="Times New Roman"/>
-          <w:sz w:val="24"/>
-        </w:rPr>
         <w:t>ommand set-point</w:t>
       </w:r>
     </w:p>
     <w:p>
       <w:pPr>
-        <w:pStyle w:val="ListParagraph"/>
-        <w:numPr>
-          <w:ilvl w:val="0"/>
-          <w:numId w:val="10"/>
-        </w:numPr>
-        <w:jc w:val="both"/>
-        <w:rPr>
-          <w:rFonts w:ascii="Times New Roman" w:hAnsi="Times New Roman" w:cs="Times New Roman"/>
-          <w:sz w:val="24"/>
-        </w:rPr>
-      </w:pPr>
-      <w:r>
-        <w:rPr>
-          <w:rFonts w:ascii="Times New Roman" w:hAnsi="Times New Roman" w:cs="Times New Roman"/>
-          <w:sz w:val="24"/>
-        </w:rPr>
+        <w:pStyle w:val="Heading5"/>
+      </w:pPr>
+      <w:r>
         <w:t>P</w:t>
       </w:r>
       <w:r>
-        <w:rPr>
-          <w:rFonts w:ascii="Times New Roman" w:hAnsi="Times New Roman" w:cs="Times New Roman"/>
-          <w:sz w:val="24"/>
-        </w:rPr>
         <w:t>osition data from the GPS</w:t>
       </w:r>
     </w:p>
     <w:p>
       <w:pPr>
-        <w:pStyle w:val="ListParagraph"/>
-        <w:numPr>
-          <w:ilvl w:val="0"/>
-          <w:numId w:val="10"/>
-        </w:numPr>
-        <w:jc w:val="both"/>
-        <w:rPr>
-          <w:rFonts w:ascii="Times New Roman" w:hAnsi="Times New Roman" w:cs="Times New Roman"/>
-          <w:sz w:val="24"/>
-        </w:rPr>
-      </w:pPr>
-      <w:r>
-        <w:rPr>
-          <w:rFonts w:ascii="Times New Roman" w:hAnsi="Times New Roman" w:cs="Times New Roman"/>
-          <w:sz w:val="24"/>
-        </w:rPr>
+        <w:pStyle w:val="Heading5"/>
+      </w:pPr>
+      <w:r>
         <w:t>Door status (open/closed)</w:t>
       </w:r>
     </w:p>
     <w:p>
       <w:pPr>
-        <w:pStyle w:val="ListParagraph"/>
-        <w:numPr>
-          <w:ilvl w:val="0"/>
-          <w:numId w:val="10"/>
-        </w:numPr>
-        <w:jc w:val="both"/>
-        <w:rPr>
-          <w:rFonts w:ascii="Times New Roman" w:hAnsi="Times New Roman" w:cs="Times New Roman"/>
-          <w:sz w:val="24"/>
-        </w:rPr>
-      </w:pPr>
-      <w:r>
-        <w:rPr>
-          <w:rFonts w:ascii="Times New Roman" w:hAnsi="Times New Roman" w:cs="Times New Roman"/>
-          <w:sz w:val="24"/>
-        </w:rPr>
+        <w:pStyle w:val="Heading5"/>
+      </w:pPr>
+      <w:r>
         <w:t>Light status (open/closed)</w:t>
       </w:r>
     </w:p>
     <w:p>
       <w:pPr>
-        <w:pStyle w:val="ListParagraph"/>
-        <w:numPr>
-          <w:ilvl w:val="0"/>
-          <w:numId w:val="10"/>
-        </w:numPr>
-        <w:jc w:val="both"/>
-        <w:rPr>
-          <w:rFonts w:ascii="Times New Roman" w:hAnsi="Times New Roman" w:cs="Times New Roman"/>
-          <w:sz w:val="24"/>
-        </w:rPr>
-      </w:pPr>
-      <w:r>
-        <w:rPr>
-          <w:rFonts w:ascii="Times New Roman" w:hAnsi="Times New Roman" w:cs="Times New Roman"/>
-          <w:sz w:val="24"/>
-        </w:rPr>
+        <w:pStyle w:val="Heading5"/>
+      </w:pPr>
+      <w:r>
         <w:t>Next station</w:t>
       </w:r>
     </w:p>
     <w:p>
       <w:pPr>
-        <w:pStyle w:val="ListParagraph"/>
-        <w:numPr>
-          <w:ilvl w:val="0"/>
-          <w:numId w:val="10"/>
-        </w:numPr>
-        <w:jc w:val="both"/>
-        <w:rPr>
-          <w:rFonts w:ascii="Times New Roman" w:hAnsi="Times New Roman" w:cs="Times New Roman"/>
-          <w:sz w:val="24"/>
-        </w:rPr>
-      </w:pPr>
-      <w:r>
-        <w:rPr>
-          <w:rFonts w:ascii="Times New Roman" w:hAnsi="Times New Roman" w:cs="Times New Roman"/>
-          <w:sz w:val="24"/>
-        </w:rPr>
+        <w:pStyle w:val="Heading5"/>
+      </w:pPr>
+      <w:r>
+        <w:lastRenderedPageBreak/>
         <w:t>Faults in the train</w:t>
       </w:r>
     </w:p>
@@ -4233,64 +3921,25 @@
     </w:p>
     <w:p>
       <w:pPr>
-        <w:pStyle w:val="ListParagraph"/>
-        <w:numPr>
-          <w:ilvl w:val="0"/>
-          <w:numId w:val="10"/>
-        </w:numPr>
-        <w:jc w:val="both"/>
-        <w:rPr>
-          <w:rFonts w:ascii="Times New Roman" w:hAnsi="Times New Roman" w:cs="Times New Roman"/>
-          <w:sz w:val="24"/>
-        </w:rPr>
-      </w:pPr>
-      <w:r>
-        <w:rPr>
-          <w:rFonts w:ascii="Times New Roman" w:hAnsi="Times New Roman" w:cs="Times New Roman"/>
-          <w:sz w:val="24"/>
-        </w:rPr>
+        <w:pStyle w:val="Heading5"/>
+      </w:pPr>
+      <w:r>
         <w:t>Allow the engineer to adjust the speed.</w:t>
       </w:r>
     </w:p>
     <w:p>
       <w:pPr>
-        <w:pStyle w:val="ListParagraph"/>
-        <w:numPr>
-          <w:ilvl w:val="0"/>
-          <w:numId w:val="10"/>
-        </w:numPr>
-        <w:jc w:val="both"/>
-        <w:rPr>
-          <w:rFonts w:ascii="Times New Roman" w:hAnsi="Times New Roman" w:cs="Times New Roman"/>
-          <w:sz w:val="24"/>
-        </w:rPr>
-      </w:pPr>
-      <w:r>
-        <w:rPr>
-          <w:rFonts w:ascii="Times New Roman" w:hAnsi="Times New Roman" w:cs="Times New Roman"/>
-          <w:sz w:val="24"/>
-        </w:rPr>
+        <w:pStyle w:val="Heading5"/>
+      </w:pPr>
+      <w:r>
         <w:t>Open and close doors (or auto).</w:t>
       </w:r>
     </w:p>
     <w:p>
       <w:pPr>
-        <w:pStyle w:val="ListParagraph"/>
-        <w:numPr>
-          <w:ilvl w:val="0"/>
-          <w:numId w:val="10"/>
-        </w:numPr>
-        <w:jc w:val="both"/>
-        <w:rPr>
-          <w:rFonts w:ascii="Times New Roman" w:hAnsi="Times New Roman" w:cs="Times New Roman"/>
-          <w:sz w:val="24"/>
-        </w:rPr>
-      </w:pPr>
-      <w:r>
-        <w:rPr>
-          <w:rFonts w:ascii="Times New Roman" w:hAnsi="Times New Roman" w:cs="Times New Roman"/>
-          <w:sz w:val="24"/>
-        </w:rPr>
+        <w:pStyle w:val="Heading5"/>
+      </w:pPr>
+      <w:r>
         <w:t>Turn lights on and off (or auto).</w:t>
       </w:r>
     </w:p>
@@ -4302,8 +3951,154 @@
         <w:t>The train controller shall receive authority and speed limit input from the Moving Block Overlay via track signals.</w:t>
       </w:r>
     </w:p>
+    <w:p>
+      <w:pPr>
+        <w:pStyle w:val="Heading3"/>
+      </w:pPr>
+      <w:r>
+        <w:t>Moving Block Overlay (MBO)</w:t>
+      </w:r>
+    </w:p>
+    <w:p>
+      <w:pPr>
+        <w:pStyle w:val="Heading4"/>
+      </w:pPr>
+      <w:r>
+        <w:t xml:space="preserve">The </w:t>
+      </w:r>
+      <w:r>
+        <w:t>MBO</w:t>
+      </w:r>
+      <w:r>
+        <w:t xml:space="preserve"> shall receive </w:t>
+      </w:r>
+      <w:r>
+        <w:t>the following information from the Train Controller:</w:t>
+      </w:r>
+    </w:p>
+    <w:p>
+      <w:pPr>
+        <w:pStyle w:val="Heading5"/>
+      </w:pPr>
+      <w:r>
+        <w:t>The train’s current position</w:t>
+      </w:r>
+      <w:r>
+        <w:t>/location</w:t>
+      </w:r>
+    </w:p>
+    <w:p>
+      <w:pPr>
+        <w:pStyle w:val="Heading5"/>
+      </w:pPr>
+      <w:r>
+        <w:t>Passenger count</w:t>
+      </w:r>
+    </w:p>
+    <w:p>
+      <w:pPr>
+        <w:pStyle w:val="Heading4"/>
+      </w:pPr>
+      <w:r>
+        <w:t>The MBO shall receive the following information from the Track Controller:</w:t>
+      </w:r>
+    </w:p>
+    <w:p>
+      <w:pPr>
+        <w:pStyle w:val="Heading5"/>
+      </w:pPr>
+      <w:r>
+        <w:t>Fixed block speed</w:t>
+      </w:r>
+    </w:p>
+    <w:p>
+      <w:pPr>
+        <w:pStyle w:val="Heading5"/>
+      </w:pPr>
+      <w:r>
+        <w:t>Fixed block authority</w:t>
+      </w:r>
+    </w:p>
+    <w:p>
+      <w:pPr>
+        <w:pStyle w:val="Heading5"/>
+      </w:pPr>
+      <w:r>
+        <w:t>Broken rail information</w:t>
+      </w:r>
+    </w:p>
+    <w:p>
+      <w:pPr>
+        <w:pStyle w:val="Heading5"/>
+      </w:pPr>
+      <w:r>
+        <w:t>Track elevation and length</w:t>
+      </w:r>
+    </w:p>
+    <w:p>
+      <w:pPr>
+        <w:pStyle w:val="Heading4"/>
+      </w:pPr>
+      <w:r>
+        <w:t>The MBO shall transmit the following information to the CTC:</w:t>
+      </w:r>
+    </w:p>
+    <w:p>
+      <w:pPr>
+        <w:pStyle w:val="Heading5"/>
+      </w:pPr>
+      <w:r>
+        <w:t>The train’s safe Moving block speed set point</w:t>
+      </w:r>
+    </w:p>
+    <w:p>
+      <w:pPr>
+        <w:pStyle w:val="Heading5"/>
+      </w:pPr>
+      <w:r>
+        <w:t>The train’s safe Moving block authority</w:t>
+      </w:r>
+    </w:p>
+    <w:p>
+      <w:pPr>
+        <w:pStyle w:val="Heading4"/>
+      </w:pPr>
+      <w:r>
+        <w:t>The MBO shall transmit the following inform</w:t>
+      </w:r>
+      <w:r>
+        <w:t>ation to the Train Controller</w:t>
+      </w:r>
+      <w:r>
+        <w:t>:</w:t>
+      </w:r>
+    </w:p>
+    <w:p>
+      <w:pPr>
+        <w:pStyle w:val="Heading5"/>
+      </w:pPr>
+      <w:r>
+        <w:t>The train’s safe Moving block speed set point</w:t>
+      </w:r>
+    </w:p>
+    <w:p>
+      <w:pPr>
+        <w:pStyle w:val="Heading5"/>
+      </w:pPr>
+      <w:r>
+        <w:t>The train’s safe Moving block authority</w:t>
+      </w:r>
+    </w:p>
+    <w:p>
+      <w:pPr>
+        <w:rPr>
+          <w:rFonts w:ascii="Times New Roman" w:hAnsi="Times New Roman"/>
+          <w:szCs w:val="24"/>
+        </w:rPr>
+      </w:pPr>
+    </w:p>
+    <w:bookmarkEnd w:id="19"/>
     <w:bookmarkEnd w:id="20"/>
-    <w:bookmarkEnd w:id="21"/>
     <w:p>
       <w:pPr>
         <w:pStyle w:val="Heading2"/>
@@ -4339,142 +4134,58 @@
     </w:p>
     <w:p>
       <w:pPr>
-        <w:pStyle w:val="ListParagraph"/>
-        <w:numPr>
-          <w:ilvl w:val="2"/>
-          <w:numId w:val="11"/>
-        </w:numPr>
-        <w:spacing w:after="200" w:line="276" w:lineRule="auto"/>
-        <w:rPr>
-          <w:rFonts w:ascii="Times New Roman" w:hAnsi="Times New Roman" w:cs="Times New Roman"/>
-          <w:b/>
-          <w:sz w:val="24"/>
-          <w:szCs w:val="24"/>
-        </w:rPr>
-      </w:pPr>
-      <w:r>
-        <w:rPr>
-          <w:rFonts w:ascii="Times New Roman" w:hAnsi="Times New Roman" w:cs="Times New Roman"/>
-          <w:b/>
-          <w:sz w:val="24"/>
-          <w:szCs w:val="24"/>
-        </w:rPr>
+        <w:pStyle w:val="Heading3"/>
+      </w:pPr>
+      <w:r>
         <w:t>CTC</w:t>
       </w:r>
     </w:p>
     <w:p>
       <w:pPr>
-        <w:pStyle w:val="ListParagraph"/>
-        <w:numPr>
-          <w:ilvl w:val="3"/>
-          <w:numId w:val="11"/>
-        </w:numPr>
-        <w:spacing w:after="200" w:line="276" w:lineRule="auto"/>
-        <w:rPr>
-          <w:rFonts w:ascii="Times New Roman" w:hAnsi="Times New Roman" w:cs="Times New Roman"/>
-          <w:sz w:val="24"/>
-          <w:szCs w:val="24"/>
-        </w:rPr>
-      </w:pPr>
-      <w:r>
-        <w:rPr>
-          <w:rFonts w:ascii="Times New Roman" w:hAnsi="Times New Roman" w:cs="Times New Roman"/>
-          <w:sz w:val="24"/>
-          <w:szCs w:val="24"/>
-        </w:rPr>
+        <w:pStyle w:val="Heading4"/>
+      </w:pPr>
+      <w:r>
+        <w:lastRenderedPageBreak/>
         <w:t>The CTC shall be aware of the status of the entire train system as well as the status of the individual trains.</w:t>
       </w:r>
     </w:p>
     <w:p>
       <w:pPr>
-        <w:pStyle w:val="ListParagraph"/>
-        <w:numPr>
-          <w:ilvl w:val="3"/>
-          <w:numId w:val="11"/>
-        </w:numPr>
-        <w:spacing w:after="200" w:line="276" w:lineRule="auto"/>
-        <w:rPr>
-          <w:rFonts w:ascii="Times New Roman" w:hAnsi="Times New Roman" w:cs="Times New Roman"/>
-          <w:sz w:val="24"/>
-          <w:szCs w:val="24"/>
-        </w:rPr>
-      </w:pPr>
-      <w:r>
-        <w:rPr>
-          <w:rFonts w:ascii="Times New Roman" w:hAnsi="Times New Roman" w:cs="Times New Roman"/>
-          <w:sz w:val="24"/>
-          <w:szCs w:val="24"/>
-        </w:rPr>
+        <w:pStyle w:val="Heading4"/>
+      </w:pPr>
+      <w:r>
         <w:t>The CTC shall send train route and schedule information from the dispatcher's input to the train controller.</w:t>
       </w:r>
     </w:p>
     <w:p>
       <w:pPr>
-        <w:pStyle w:val="ListParagraph"/>
-        <w:numPr>
-          <w:ilvl w:val="3"/>
-          <w:numId w:val="11"/>
-        </w:numPr>
-        <w:spacing w:after="200" w:line="276" w:lineRule="auto"/>
-        <w:rPr>
-          <w:rFonts w:ascii="Times New Roman" w:hAnsi="Times New Roman" w:cs="Times New Roman"/>
-          <w:sz w:val="24"/>
-          <w:szCs w:val="24"/>
-        </w:rPr>
-      </w:pPr>
-      <w:r>
-        <w:rPr>
-          <w:rFonts w:ascii="Times New Roman" w:hAnsi="Times New Roman" w:cs="Times New Roman"/>
-          <w:sz w:val="24"/>
-          <w:szCs w:val="24"/>
-        </w:rPr>
-        <w:lastRenderedPageBreak/>
-        <w:t>The CTC shall receive proper setpoint and authority for individual trains from the Moving Block Overlay, and send that information to the train controller.</w:t>
-      </w:r>
-    </w:p>
-    <w:p>
-      <w:pPr>
-        <w:pStyle w:val="ListParagraph"/>
-        <w:numPr>
-          <w:ilvl w:val="3"/>
-          <w:numId w:val="11"/>
-        </w:numPr>
-        <w:spacing w:after="200" w:line="276" w:lineRule="auto"/>
-        <w:rPr>
-          <w:rFonts w:ascii="Times New Roman" w:hAnsi="Times New Roman" w:cs="Times New Roman"/>
-          <w:sz w:val="24"/>
-          <w:szCs w:val="24"/>
-        </w:rPr>
-      </w:pPr>
-      <w:r>
-        <w:rPr>
-          <w:rFonts w:ascii="Times New Roman" w:hAnsi="Times New Roman" w:cs="Times New Roman"/>
-          <w:sz w:val="24"/>
-          <w:szCs w:val="24"/>
-        </w:rPr>
+        <w:pStyle w:val="Heading4"/>
+      </w:pPr>
+      <w:r>
+        <w:t xml:space="preserve">The CTC shall receive proper </w:t>
+      </w:r>
+      <w:proofErr w:type="spellStart"/>
+      <w:r>
+        <w:t>setpoint</w:t>
+      </w:r>
+      <w:proofErr w:type="spellEnd"/>
+      <w:r>
+        <w:t xml:space="preserve"> and authority for individual trains from the Moving Block Overlay, and send that information to the train controller.</w:t>
+      </w:r>
+    </w:p>
+    <w:p>
+      <w:pPr>
+        <w:pStyle w:val="Heading4"/>
+      </w:pPr>
+      <w:r>
         <w:t>The CTC shall be able to close track sections for maintenance, and reopen them when they are done with maintenance.</w:t>
       </w:r>
     </w:p>
     <w:p>
       <w:pPr>
-        <w:pStyle w:val="ListParagraph"/>
-        <w:numPr>
-          <w:ilvl w:val="3"/>
-          <w:numId w:val="11"/>
-        </w:numPr>
-        <w:spacing w:after="200" w:line="276" w:lineRule="auto"/>
-        <w:rPr>
-          <w:rFonts w:ascii="Times New Roman" w:hAnsi="Times New Roman" w:cs="Times New Roman"/>
-          <w:sz w:val="24"/>
-          <w:szCs w:val="24"/>
-        </w:rPr>
-      </w:pPr>
-      <w:r>
-        <w:rPr>
-          <w:rFonts w:ascii="Times New Roman" w:hAnsi="Times New Roman" w:cs="Times New Roman"/>
-          <w:sz w:val="24"/>
-          <w:szCs w:val="24"/>
-        </w:rPr>
+        <w:pStyle w:val="Heading4"/>
+      </w:pPr>
+      <w:r>
         <w:t>The CTC shall be able to add or remove tracks.</w:t>
       </w:r>
     </w:p>
@@ -4522,6 +4233,8 @@
       <w:r>
         <w:t>The Track Model will implement a train detection circuit to alert the Track Controller where the trains are.</w:t>
       </w:r>
+      <w:bookmarkStart w:id="21" w:name="_GoBack"/>
+      <w:bookmarkEnd w:id="21"/>
     </w:p>
     <w:p>
       <w:pPr>
@@ -4735,7 +4448,15 @@
         <w:pStyle w:val="Heading4"/>
       </w:pPr>
       <w:r>
-        <w:t>The train controller shall take input from the Moving Block Overlay on the speed setpoint.</w:t>
+        <w:t xml:space="preserve">The train controller shall take input from the Moving Block Overlay on the speed </w:t>
+      </w:r>
+      <w:proofErr w:type="spellStart"/>
+      <w:r>
+        <w:t>setpoint</w:t>
+      </w:r>
+      <w:proofErr w:type="spellEnd"/>
+      <w:r>
+        <w:t>.</w:t>
       </w:r>
     </w:p>
     <w:p>
@@ -4767,7 +4488,15 @@
         <w:pStyle w:val="Heading4"/>
       </w:pPr>
       <w:r>
-        <w:t>The train controller shall take as input the command setpoint from a Transit Operator.</w:t>
+        <w:t xml:space="preserve">The train controller shall take as input the command </w:t>
+      </w:r>
+      <w:proofErr w:type="spellStart"/>
+      <w:r>
+        <w:t>setpoint</w:t>
+      </w:r>
+      <w:proofErr w:type="spellEnd"/>
+      <w:r>
+        <w:t xml:space="preserve"> from a Transit Operator.</w:t>
       </w:r>
     </w:p>
     <w:p>
@@ -4816,6 +4545,103 @@
       </w:pPr>
       <w:r>
         <w:t>The train controller shall take input from the Engineer on power or speed.</w:t>
+      </w:r>
+    </w:p>
+    <w:p>
+      <w:pPr>
+        <w:pStyle w:val="Heading3"/>
+      </w:pPr>
+      <w:r>
+        <w:t>Moving Block Overlay</w:t>
+      </w:r>
+    </w:p>
+    <w:p>
+      <w:pPr>
+        <w:pStyle w:val="Heading4"/>
+      </w:pPr>
+      <w:r>
+        <w:t>The MBO shall calculate the safe stopping distance of each train.</w:t>
+      </w:r>
+    </w:p>
+    <w:p>
+      <w:pPr>
+        <w:pStyle w:val="Heading5"/>
+      </w:pPr>
+      <w:r>
+        <w:t>The MBO shall use this distance to determine the safe authority of each train.</w:t>
+      </w:r>
+    </w:p>
+    <w:p>
+      <w:pPr>
+        <w:pStyle w:val="Heading4"/>
+      </w:pPr>
+      <w:r>
+        <w:lastRenderedPageBreak/>
+        <w:t>The MBO shall display the variance between MBO and Fixed Block speed and authority.</w:t>
+      </w:r>
+    </w:p>
+    <w:p>
+      <w:pPr>
+        <w:pStyle w:val="Heading4"/>
+      </w:pPr>
+      <w:r>
+        <w:t>The MBO shall control the mode of operation between MBO and Fixed Block.</w:t>
+      </w:r>
+    </w:p>
+    <w:p>
+      <w:pPr>
+        <w:pStyle w:val="Heading4"/>
+      </w:pPr>
+      <w:r>
+        <w:t>The MBO shall track and display passenger movement.</w:t>
+      </w:r>
+    </w:p>
+    <w:p>
+      <w:pPr>
+        <w:pStyle w:val="Heading4"/>
+      </w:pPr>
+      <w:r>
+        <w:t>The MBO shall contain a scheduler that creates schedules for train operators accounting for breaks and length of shift.</w:t>
+      </w:r>
+    </w:p>
+    <w:p>
+      <w:pPr>
+        <w:pStyle w:val="Heading5"/>
+      </w:pPr>
+      <w:r>
+        <w:t>Trains shall return to the yard for shift changes and breaks.</w:t>
+      </w:r>
+    </w:p>
+    <w:p>
+      <w:pPr>
+        <w:pStyle w:val="Heading5"/>
+      </w:pPr>
+      <w:r>
+        <w:t>Shifts shall be 8.5 hours long.</w:t>
+      </w:r>
+    </w:p>
+    <w:p>
+      <w:pPr>
+        <w:pStyle w:val="Heading5"/>
+      </w:pPr>
+      <w:r>
+        <w:t>Breaks shall be 30 minutes long.</w:t>
+      </w:r>
+    </w:p>
+    <w:p>
+      <w:pPr>
+        <w:pStyle w:val="Heading5"/>
+      </w:pPr>
+      <w:r>
+        <w:t>Breaks shall be provided after 4 hours of driving.</w:t>
+      </w:r>
+    </w:p>
+    <w:p>
+      <w:pPr>
+        <w:pStyle w:val="Heading5"/>
+      </w:pPr>
+      <w:r>
+        <w:t>Conductors must work for at least 7 hours.</w:t>
       </w:r>
     </w:p>
     <w:bookmarkEnd w:id="22"/>
@@ -4901,137 +4727,235 @@
     <w:p>
       <w:pPr>
         <w:pStyle w:val="Heading5"/>
-        <w:rPr>
-          <w:rFonts w:ascii="Times New Roman" w:hAnsi="Times New Roman"/>
-        </w:rPr>
-      </w:pPr>
-      <w:r>
-        <w:rPr>
-          <w:rFonts w:ascii="Times New Roman" w:hAnsi="Times New Roman"/>
-        </w:rPr>
+      </w:pPr>
+      <w:r>
         <w:t>The Track M</w:t>
       </w:r>
       <w:r>
-        <w:rPr>
-          <w:rFonts w:ascii="Times New Roman" w:hAnsi="Times New Roman"/>
-        </w:rPr>
         <w:t xml:space="preserve">odel must </w:t>
       </w:r>
       <w:r>
-        <w:rPr>
-          <w:rFonts w:ascii="Times New Roman" w:hAnsi="Times New Roman"/>
-        </w:rPr>
         <w:t>communicate the presence of a train on a block.</w:t>
       </w:r>
     </w:p>
     <w:p>
       <w:pPr>
         <w:pStyle w:val="Heading5"/>
-        <w:rPr>
-          <w:rFonts w:ascii="Times New Roman" w:hAnsi="Times New Roman"/>
-        </w:rPr>
-      </w:pPr>
-      <w:r>
-        <w:rPr>
-          <w:rFonts w:ascii="Times New Roman" w:hAnsi="Times New Roman"/>
-        </w:rPr>
+      </w:pPr>
+      <w:r>
+        <w:t>The Track Model must communicate if a rail breaks, if power fails or if the train detection circuit is broken so that the Track Controller can pass the failures to the appropriate module.</w:t>
+      </w:r>
+    </w:p>
+    <w:p>
+      <w:pPr>
+        <w:pStyle w:val="Heading5"/>
+      </w:pPr>
+      <w:r>
+        <w:t>The Track Model must communicate the speed limits to the Track Controller so that the trains travel at a safe speed.</w:t>
+      </w:r>
+    </w:p>
+    <w:p>
+      <w:pPr>
+        <w:pStyle w:val="Heading4"/>
+      </w:pPr>
+      <w:r>
+        <w:t>Track Controller</w:t>
+      </w:r>
+    </w:p>
+    <w:p>
+      <w:pPr>
+        <w:pStyle w:val="Heading5"/>
+      </w:pPr>
+      <w:r>
+        <w:t>The track control shall be a vital piece of software.</w:t>
+      </w:r>
+    </w:p>
+    <w:p>
+      <w:pPr>
+        <w:pStyle w:val="Heading5"/>
+      </w:pPr>
+      <w:r>
+        <w:t xml:space="preserve">The track controller must communicate the status of the track in time for the CTC office to take appropriate actions. </w:t>
+      </w:r>
+    </w:p>
+    <w:p>
+      <w:pPr>
+        <w:pStyle w:val="Heading4"/>
+      </w:pPr>
+      <w:r>
+        <w:t>Train Model</w:t>
+      </w:r>
+    </w:p>
+    <w:p>
+      <w:pPr>
+        <w:pStyle w:val="Heading5"/>
+      </w:pPr>
+      <w:r>
+        <w:t xml:space="preserve">When the </w:t>
+      </w:r>
+      <w:r>
+        <w:t>train</w:t>
+      </w:r>
+      <w:r>
+        <w:t xml:space="preserve"> receives input to change the speed, the train must accelerate or decelerate </w:t>
+      </w:r>
+      <w:r>
+        <w:t>efficiently.</w:t>
+      </w:r>
+    </w:p>
+    <w:p>
+      <w:pPr>
+        <w:pStyle w:val="Heading4"/>
+      </w:pPr>
+      <w:r>
         <w:lastRenderedPageBreak/>
-        <w:t>The Track Model must communicate if a rail breaks, if power fails or if the train detection circuit is broken so that the Track Controller can pass the failures to the appropriate module.</w:t>
+        <w:t>Train Controller</w:t>
       </w:r>
     </w:p>
     <w:p>
       <w:pPr>
         <w:pStyle w:val="Heading5"/>
-        <w:rPr>
-          <w:rFonts w:ascii="Times New Roman" w:hAnsi="Times New Roman"/>
-        </w:rPr>
-      </w:pPr>
-      <w:r>
-        <w:rPr>
-          <w:rFonts w:ascii="Times New Roman" w:hAnsi="Times New Roman"/>
-        </w:rPr>
-        <w:t>The Track Model must communicate the speed limits to the Track Controller so that the trains travel at a safe speed.</w:t>
-      </w:r>
-    </w:p>
-    <w:p>
-      <w:pPr>
-        <w:pStyle w:val="Heading4"/>
-      </w:pPr>
-      <w:r>
+      </w:pPr>
+      <w:r>
+        <w:t>The train controller shall be a vital piece of software.</w:t>
+      </w:r>
+    </w:p>
+    <w:p>
+      <w:pPr>
+        <w:pStyle w:val="Heading5"/>
+      </w:pPr>
+      <w:r>
+        <w:t>Some elements of the train controller, however, are not vital and may be separated from vital operations as to improve reliability. These non-vital operations may include operating doors, the annunciation system, lights, and route information.</w:t>
+      </w:r>
+    </w:p>
+    <w:p>
+      <w:pPr>
+        <w:pStyle w:val="Heading4"/>
+      </w:pPr>
+      <w:r>
+        <w:t>Moving Block Overlay</w:t>
+      </w:r>
+    </w:p>
+    <w:p>
+      <w:pPr>
+        <w:pStyle w:val="Heading5"/>
+      </w:pPr>
+      <w:r>
+        <w:t>The Moving Block controller must have a safety critical architecture.</w:t>
+      </w:r>
+    </w:p>
+    <w:p>
+      <w:pPr>
+        <w:pStyle w:val="Heading5"/>
+      </w:pPr>
+      <w:r>
+        <w:t>Moving Block communications shall be vital.</w:t>
+      </w:r>
+    </w:p>
+    <w:p>
+      <w:pPr>
+        <w:pStyle w:val="Heading2"/>
+        <w:rPr>
+          <w:rFonts w:ascii="Times New Roman" w:hAnsi="Times New Roman"/>
+          <w:noProof/>
+        </w:rPr>
+      </w:pPr>
+      <w:r>
+        <w:rPr>
+          <w:rFonts w:ascii="Times New Roman" w:hAnsi="Times New Roman"/>
+          <w:noProof/>
+        </w:rPr>
+        <w:t>Design constraints</w:t>
+      </w:r>
+    </w:p>
+    <w:p>
+      <w:pPr>
+        <w:pStyle w:val="Heading3"/>
+      </w:pPr>
+      <w:r>
+        <w:t>Track Model</w:t>
+      </w:r>
+    </w:p>
+    <w:p>
+      <w:pPr>
+        <w:pStyle w:val="Heading4"/>
+      </w:pPr>
+      <w:r>
+        <w:t>The Track Model will accept an Excel file as input to create the track.</w:t>
+      </w:r>
+    </w:p>
+    <w:p>
+      <w:pPr>
+        <w:pStyle w:val="Heading4"/>
+      </w:pPr>
+      <w:r>
+        <w:t>The Track Model will store the track in a database using MySQL</w:t>
+      </w:r>
+    </w:p>
+    <w:p>
+      <w:pPr>
+        <w:pStyle w:val="Heading3"/>
+        <w:rPr>
+          <w:rFonts w:ascii="Times New Roman" w:hAnsi="Times New Roman"/>
+        </w:rPr>
+      </w:pPr>
+      <w:r>
+        <w:rPr>
+          <w:rFonts w:ascii="Times New Roman" w:hAnsi="Times New Roman"/>
+        </w:rPr>
         <w:t>Track Controller</w:t>
       </w:r>
     </w:p>
     <w:p>
       <w:pPr>
-        <w:pStyle w:val="Heading5"/>
-        <w:rPr>
-          <w:rFonts w:ascii="Times New Roman" w:hAnsi="Times New Roman"/>
-        </w:rPr>
-      </w:pPr>
-      <w:r>
-        <w:rPr>
-          <w:rFonts w:ascii="Times New Roman" w:hAnsi="Times New Roman"/>
-        </w:rPr>
-        <w:t>The track control shall be a vital piece of software.</w:t>
-      </w:r>
-    </w:p>
-    <w:p>
-      <w:pPr>
-        <w:pStyle w:val="Heading5"/>
-        <w:rPr>
-          <w:rFonts w:ascii="Times New Roman" w:hAnsi="Times New Roman"/>
-        </w:rPr>
-      </w:pPr>
-      <w:r>
-        <w:rPr>
-          <w:rFonts w:ascii="Times New Roman" w:hAnsi="Times New Roman"/>
-        </w:rPr>
-        <w:t xml:space="preserve">The track controller must communicate the status of the track in time for the CTC office to take appropriate actions. </w:t>
-      </w:r>
-    </w:p>
-    <w:p>
-      <w:pPr>
-        <w:pStyle w:val="Heading4"/>
-      </w:pPr>
-      <w:r>
+        <w:pStyle w:val="Heading4"/>
+      </w:pPr>
+      <w:r>
+        <w:t>The track</w:t>
+      </w:r>
+      <w:r>
+        <w:t xml:space="preserve"> controller shall be written in a safety critical manner.</w:t>
+      </w:r>
+    </w:p>
+    <w:p>
+      <w:pPr>
+        <w:pStyle w:val="Heading3"/>
+        <w:rPr>
+          <w:rFonts w:ascii="Times New Roman" w:hAnsi="Times New Roman"/>
+        </w:rPr>
+      </w:pPr>
+      <w:r>
+        <w:rPr>
+          <w:rFonts w:ascii="Times New Roman" w:hAnsi="Times New Roman"/>
+        </w:rPr>
         <w:t>Train Model</w:t>
       </w:r>
     </w:p>
     <w:p>
       <w:pPr>
-        <w:pStyle w:val="Heading5"/>
-        <w:rPr>
-          <w:rFonts w:ascii="Times New Roman" w:hAnsi="Times New Roman"/>
-        </w:rPr>
-      </w:pPr>
-      <w:r>
-        <w:rPr>
-          <w:rFonts w:ascii="Times New Roman" w:hAnsi="Times New Roman"/>
-        </w:rPr>
-        <w:t xml:space="preserve">When the </w:t>
-      </w:r>
-      <w:r>
-        <w:rPr>
-          <w:rFonts w:ascii="Times New Roman" w:hAnsi="Times New Roman"/>
-        </w:rPr>
-        <w:t>train</w:t>
-      </w:r>
-      <w:r>
-        <w:rPr>
-          <w:rFonts w:ascii="Times New Roman" w:hAnsi="Times New Roman"/>
-        </w:rPr>
-        <w:t xml:space="preserve"> receives input to change the speed, the train must accelerate or decelerate </w:t>
-      </w:r>
-      <w:r>
-        <w:rPr>
-          <w:rFonts w:ascii="Times New Roman" w:hAnsi="Times New Roman"/>
-        </w:rPr>
-        <w:t>efficiently.</w:t>
-      </w:r>
-    </w:p>
-    <w:p>
-      <w:pPr>
-        <w:pStyle w:val="Heading4"/>
+        <w:pStyle w:val="Heading4"/>
+      </w:pPr>
+      <w:r>
+        <w:t>The train model shall have a maximum power output</w:t>
+      </w:r>
+      <w:r>
+        <w:t>.</w:t>
+      </w:r>
+    </w:p>
+    <w:p>
+      <w:pPr>
+        <w:pStyle w:val="Heading4"/>
+      </w:pPr>
+      <w:r>
+        <w:t>The train model shall have a maximum breaking capacity</w:t>
+      </w:r>
+      <w:r>
+        <w:t>.</w:t>
+      </w:r>
+    </w:p>
+    <w:p>
+      <w:pPr>
+        <w:pStyle w:val="Heading3"/>
       </w:pPr>
       <w:r>
         <w:t>Train Controller</w:t>
@@ -5039,46 +4963,26 @@
     </w:p>
     <w:p>
       <w:pPr>
-        <w:pStyle w:val="Heading5"/>
-        <w:rPr>
-          <w:rFonts w:ascii="Times New Roman" w:hAnsi="Times New Roman"/>
-        </w:rPr>
-      </w:pPr>
-      <w:r>
-        <w:rPr>
-          <w:rFonts w:ascii="Times New Roman" w:hAnsi="Times New Roman"/>
-        </w:rPr>
+        <w:pStyle w:val="Heading4"/>
+      </w:pPr>
+      <w:r>
         <w:t>The train controller shall be a vital piece of software.</w:t>
       </w:r>
     </w:p>
     <w:p>
       <w:pPr>
-        <w:pStyle w:val="Heading5"/>
-        <w:rPr>
-          <w:rFonts w:ascii="Times New Roman" w:hAnsi="Times New Roman"/>
-        </w:rPr>
-      </w:pPr>
-      <w:r>
-        <w:rPr>
-          <w:rFonts w:ascii="Times New Roman" w:hAnsi="Times New Roman"/>
-        </w:rPr>
-        <w:t>Some elements of the train controller, however, are not vital and may be separated from vital operations as to improve reliability. These non-vital operations may include operating doors, the annunciation system, lights, and route information.</w:t>
-      </w:r>
-    </w:p>
-    <w:p>
-      <w:pPr>
-        <w:pStyle w:val="Heading2"/>
-        <w:rPr>
-          <w:rFonts w:ascii="Times New Roman" w:hAnsi="Times New Roman"/>
-          <w:noProof/>
-        </w:rPr>
-      </w:pPr>
-      <w:r>
-        <w:rPr>
-          <w:rFonts w:ascii="Times New Roman" w:hAnsi="Times New Roman"/>
-          <w:noProof/>
-        </w:rPr>
-        <w:t>Design constraints</w:t>
+        <w:pStyle w:val="Heading4"/>
+      </w:pPr>
+      <w:r>
+        <w:t>The train controller input shall be taken via an encoded signal over the track. This signal must be decoded as to provide information such as the speed limit and authority.</w:t>
+      </w:r>
+    </w:p>
+    <w:p>
+      <w:pPr>
+        <w:pStyle w:val="Heading4"/>
+      </w:pPr>
+      <w:r>
+        <w:t>The timing of the system must be scalable as to accommodate simulation of higher than real-time speeds.</w:t>
       </w:r>
     </w:p>
     <w:p>
@@ -5086,92 +4990,7 @@
         <w:pStyle w:val="Heading3"/>
       </w:pPr>
       <w:r>
-        <w:t>Track Model</w:t>
-      </w:r>
-    </w:p>
-    <w:p>
-      <w:pPr>
-        <w:pStyle w:val="Heading4"/>
-      </w:pPr>
-      <w:r>
-        <w:t>The Track Model will accept an Excel file as input to create the track.</w:t>
-      </w:r>
-    </w:p>
-    <w:p>
-      <w:pPr>
-        <w:pStyle w:val="Heading4"/>
-      </w:pPr>
-      <w:r>
-        <w:t>The Track Model will store the track in a database using MySQL</w:t>
-      </w:r>
-    </w:p>
-    <w:p>
-      <w:pPr>
-        <w:pStyle w:val="Heading3"/>
-        <w:rPr>
-          <w:rFonts w:ascii="Times New Roman" w:hAnsi="Times New Roman"/>
-        </w:rPr>
-      </w:pPr>
-      <w:r>
-        <w:rPr>
-          <w:rFonts w:ascii="Times New Roman" w:hAnsi="Times New Roman"/>
-        </w:rPr>
-        <w:t>Track Controller</w:t>
-      </w:r>
-    </w:p>
-    <w:p>
-      <w:pPr>
-        <w:pStyle w:val="Heading4"/>
-      </w:pPr>
-      <w:r>
-        <w:t>The track</w:t>
-      </w:r>
-      <w:r>
-        <w:t xml:space="preserve"> controller shall be written in a safety critical manner.</w:t>
-      </w:r>
-    </w:p>
-    <w:p>
-      <w:pPr>
-        <w:pStyle w:val="Heading3"/>
-        <w:rPr>
-          <w:rFonts w:ascii="Times New Roman" w:hAnsi="Times New Roman"/>
-        </w:rPr>
-      </w:pPr>
-      <w:r>
-        <w:rPr>
-          <w:rFonts w:ascii="Times New Roman" w:hAnsi="Times New Roman"/>
-        </w:rPr>
-        <w:t>Train Model</w:t>
-      </w:r>
-    </w:p>
-    <w:p>
-      <w:pPr>
-        <w:pStyle w:val="Heading4"/>
-      </w:pPr>
-      <w:r>
-        <w:t>The train model shall have a maximum power output</w:t>
-      </w:r>
-      <w:r>
-        <w:t>.</w:t>
-      </w:r>
-    </w:p>
-    <w:p>
-      <w:pPr>
-        <w:pStyle w:val="Heading4"/>
-      </w:pPr>
-      <w:r>
-        <w:t>The train model shall have a maximum breaking capacity</w:t>
-      </w:r>
-      <w:r>
-        <w:t>.</w:t>
-      </w:r>
-    </w:p>
-    <w:p>
-      <w:pPr>
-        <w:pStyle w:val="Heading3"/>
-      </w:pPr>
-      <w:r>
-        <w:t>Train Controller</w:t>
+        <w:t>Moving Block Overlay</w:t>
       </w:r>
     </w:p>
     <w:p>
@@ -5180,24 +4999,18 @@
       </w:pPr>
       <w:r>
         <w:lastRenderedPageBreak/>
-        <w:t>The train controller shall be a vital piece of software.</w:t>
-      </w:r>
-    </w:p>
-    <w:p>
-      <w:pPr>
-        <w:pStyle w:val="Heading4"/>
-      </w:pPr>
-      <w:r>
-        <w:t>The train controller input shall be taken via an encoded signal over the track. This signal must be decoded as to provide information such as the speed limit and authority.</w:t>
-      </w:r>
-    </w:p>
-    <w:p>
-      <w:pPr>
-        <w:pStyle w:val="Heading4"/>
-      </w:pPr>
-      <w:r>
-        <w:t>The timing of the system must be scalable as to accommodate simulation of higher than real-time speeds.</w:t>
-      </w:r>
+        <w:t>The Moving Block controller shall be written in a safety critical manner.</w:t>
+      </w:r>
+    </w:p>
+    <w:p>
+      <w:pPr>
+        <w:pStyle w:val="Heading4"/>
+        <w:numPr>
+          <w:ilvl w:val="0"/>
+          <w:numId w:val="0"/>
+        </w:numPr>
+        <w:ind w:left="1440"/>
+      </w:pPr>
     </w:p>
     <w:p>
       <w:pPr>
@@ -5350,13 +5163,7 @@
       <w:t xml:space="preserve"> </w:t>
     </w:r>
     <w:r>
-      <w:t>Requirements Specification for &lt;</w:t>
-    </w:r>
-    <w:r>
-      <w:t xml:space="preserve">North Shore Extension </w:t>
-    </w:r>
-    <w:r>
-      <w:t>&gt;</w:t>
+      <w:t>Requirements Specification for &lt;North Shore Extension &gt;</w:t>
     </w:r>
     <w:r>
       <w:tab/>
@@ -5413,10 +5220,7 @@
       <w:t xml:space="preserve"> </w:t>
     </w:r>
     <w:r>
-      <w:t xml:space="preserve">North Shore Extension </w:t>
-    </w:r>
-    <w:r>
-      <w:t>&gt;</w:t>
+      <w:t>North Shore Extension &gt;</w:t>
     </w:r>
     <w:r>
       <w:tab/>
@@ -5435,7 +5239,7 @@
       <w:rPr>
         <w:noProof/>
       </w:rPr>
-      <w:t>2</w:t>
+      <w:t>10</w:t>
     </w:r>
     <w:r>
       <w:fldChar w:fldCharType="end"/>
@@ -5449,7 +5253,7 @@
   <w:abstractNum w:abstractNumId="0">
     <w:nsid w:val="FFFFFFFB"/>
     <w:multiLevelType w:val="multilevel"/>
-    <w:tmpl w:val="CB80AB7A"/>
+    <w:tmpl w:val="17C6837A"/>
     <w:lvl w:ilvl="0">
       <w:start w:val="1"/>
       <w:numFmt w:val="decimal"/>
@@ -5837,7 +5641,7 @@
       <w:lvlText w:val=""/>
       <w:lvlJc w:val="left"/>
       <w:pPr>
-        <w:ind w:left="720" w:hanging="360"/>
+        <w:ind w:left="2520" w:hanging="360"/>
       </w:pPr>
       <w:rPr>
         <w:rFonts w:ascii="Symbol" w:hAnsi="Symbol" w:hint="default"/>
@@ -5849,7 +5653,7 @@
       <w:lvlText w:val="o"/>
       <w:lvlJc w:val="left"/>
       <w:pPr>
-        <w:ind w:left="1440" w:hanging="360"/>
+        <w:ind w:left="3240" w:hanging="360"/>
       </w:pPr>
       <w:rPr>
         <w:rFonts w:ascii="Courier New" w:hAnsi="Courier New" w:cs="Courier New" w:hint="default"/>
@@ -5861,7 +5665,7 @@
       <w:lvlText w:val=""/>
       <w:lvlJc w:val="left"/>
       <w:pPr>
-        <w:ind w:left="2160" w:hanging="360"/>
+        <w:ind w:left="3960" w:hanging="360"/>
       </w:pPr>
       <w:rPr>
         <w:rFonts w:ascii="Wingdings" w:hAnsi="Wingdings" w:hint="default"/>
@@ -5873,7 +5677,7 @@
       <w:lvlText w:val=""/>
       <w:lvlJc w:val="left"/>
       <w:pPr>
-        <w:ind w:left="2880" w:hanging="360"/>
+        <w:ind w:left="4680" w:hanging="360"/>
       </w:pPr>
       <w:rPr>
         <w:rFonts w:ascii="Symbol" w:hAnsi="Symbol" w:hint="default"/>
@@ -5885,7 +5689,7 @@
       <w:lvlText w:val="o"/>
       <w:lvlJc w:val="left"/>
       <w:pPr>
-        <w:ind w:left="3600" w:hanging="360"/>
+        <w:ind w:left="5400" w:hanging="360"/>
       </w:pPr>
       <w:rPr>
         <w:rFonts w:ascii="Courier New" w:hAnsi="Courier New" w:cs="Courier New" w:hint="default"/>
@@ -5897,7 +5701,7 @@
       <w:lvlText w:val=""/>
       <w:lvlJc w:val="left"/>
       <w:pPr>
-        <w:ind w:left="4320" w:hanging="360"/>
+        <w:ind w:left="6120" w:hanging="360"/>
       </w:pPr>
       <w:rPr>
         <w:rFonts w:ascii="Wingdings" w:hAnsi="Wingdings" w:hint="default"/>
@@ -5909,7 +5713,7 @@
       <w:lvlText w:val=""/>
       <w:lvlJc w:val="left"/>
       <w:pPr>
-        <w:ind w:left="5040" w:hanging="360"/>
+        <w:ind w:left="6840" w:hanging="360"/>
       </w:pPr>
       <w:rPr>
         <w:rFonts w:ascii="Symbol" w:hAnsi="Symbol" w:hint="default"/>
@@ -5921,7 +5725,7 @@
       <w:lvlText w:val="o"/>
       <w:lvlJc w:val="left"/>
       <w:pPr>
-        <w:ind w:left="5760" w:hanging="360"/>
+        <w:ind w:left="7560" w:hanging="360"/>
       </w:pPr>
       <w:rPr>
         <w:rFonts w:ascii="Courier New" w:hAnsi="Courier New" w:cs="Courier New" w:hint="default"/>
@@ -5933,7 +5737,7 @@
       <w:lvlText w:val=""/>
       <w:lvlJc w:val="left"/>
       <w:pPr>
-        <w:ind w:left="6480" w:hanging="360"/>
+        <w:ind w:left="8280" w:hanging="360"/>
       </w:pPr>
       <w:rPr>
         <w:rFonts w:ascii="Wingdings" w:hAnsi="Wingdings" w:hint="default"/>
@@ -6217,6 +6021,119 @@
     </w:lvl>
   </w:abstractNum>
   <w:abstractNum w:abstractNumId="7">
+    <w:nsid w:val="3402014A"/>
+    <w:multiLevelType w:val="hybridMultilevel"/>
+    <w:tmpl w:val="64AED5B2"/>
+    <w:lvl w:ilvl="0" w:tplc="04090001">
+      <w:start w:val="1"/>
+      <w:numFmt w:val="bullet"/>
+      <w:lvlText w:val=""/>
+      <w:lvlJc w:val="left"/>
+      <w:pPr>
+        <w:ind w:left="2520" w:hanging="360"/>
+      </w:pPr>
+      <w:rPr>
+        <w:rFonts w:ascii="Symbol" w:hAnsi="Symbol" w:hint="default"/>
+      </w:rPr>
+    </w:lvl>
+    <w:lvl w:ilvl="1" w:tplc="04090003" w:tentative="1">
+      <w:start w:val="1"/>
+      <w:numFmt w:val="bullet"/>
+      <w:lvlText w:val="o"/>
+      <w:lvlJc w:val="left"/>
+      <w:pPr>
+        <w:ind w:left="3240" w:hanging="360"/>
+      </w:pPr>
+      <w:rPr>
+        <w:rFonts w:ascii="Courier New" w:hAnsi="Courier New" w:cs="Courier New" w:hint="default"/>
+      </w:rPr>
+    </w:lvl>
+    <w:lvl w:ilvl="2" w:tplc="04090005" w:tentative="1">
+      <w:start w:val="1"/>
+      <w:numFmt w:val="bullet"/>
+      <w:lvlText w:val=""/>
+      <w:lvlJc w:val="left"/>
+      <w:pPr>
+        <w:ind w:left="3960" w:hanging="360"/>
+      </w:pPr>
+      <w:rPr>
+        <w:rFonts w:ascii="Wingdings" w:hAnsi="Wingdings" w:hint="default"/>
+      </w:rPr>
+    </w:lvl>
+    <w:lvl w:ilvl="3" w:tplc="04090001" w:tentative="1">
+      <w:start w:val="1"/>
+      <w:numFmt w:val="bullet"/>
+      <w:lvlText w:val=""/>
+      <w:lvlJc w:val="left"/>
+      <w:pPr>
+        <w:ind w:left="4680" w:hanging="360"/>
+      </w:pPr>
+      <w:rPr>
+        <w:rFonts w:ascii="Symbol" w:hAnsi="Symbol" w:hint="default"/>
+      </w:rPr>
+    </w:lvl>
+    <w:lvl w:ilvl="4" w:tplc="04090003" w:tentative="1">
+      <w:start w:val="1"/>
+      <w:numFmt w:val="bullet"/>
+      <w:lvlText w:val="o"/>
+      <w:lvlJc w:val="left"/>
+      <w:pPr>
+        <w:ind w:left="5400" w:hanging="360"/>
+      </w:pPr>
+      <w:rPr>
+        <w:rFonts w:ascii="Courier New" w:hAnsi="Courier New" w:cs="Courier New" w:hint="default"/>
+      </w:rPr>
+    </w:lvl>
+    <w:lvl w:ilvl="5" w:tplc="04090005" w:tentative="1">
+      <w:start w:val="1"/>
+      <w:numFmt w:val="bullet"/>
+      <w:lvlText w:val=""/>
+      <w:lvlJc w:val="left"/>
+      <w:pPr>
+        <w:ind w:left="6120" w:hanging="360"/>
+      </w:pPr>
+      <w:rPr>
+        <w:rFonts w:ascii="Wingdings" w:hAnsi="Wingdings" w:hint="default"/>
+      </w:rPr>
+    </w:lvl>
+    <w:lvl w:ilvl="6" w:tplc="04090001" w:tentative="1">
+      <w:start w:val="1"/>
+      <w:numFmt w:val="bullet"/>
+      <w:lvlText w:val=""/>
+      <w:lvlJc w:val="left"/>
+      <w:pPr>
+        <w:ind w:left="6840" w:hanging="360"/>
+      </w:pPr>
+      <w:rPr>
+        <w:rFonts w:ascii="Symbol" w:hAnsi="Symbol" w:hint="default"/>
+      </w:rPr>
+    </w:lvl>
+    <w:lvl w:ilvl="7" w:tplc="04090003" w:tentative="1">
+      <w:start w:val="1"/>
+      <w:numFmt w:val="bullet"/>
+      <w:lvlText w:val="o"/>
+      <w:lvlJc w:val="left"/>
+      <w:pPr>
+        <w:ind w:left="7560" w:hanging="360"/>
+      </w:pPr>
+      <w:rPr>
+        <w:rFonts w:ascii="Courier New" w:hAnsi="Courier New" w:cs="Courier New" w:hint="default"/>
+      </w:rPr>
+    </w:lvl>
+    <w:lvl w:ilvl="8" w:tplc="04090005" w:tentative="1">
+      <w:start w:val="1"/>
+      <w:numFmt w:val="bullet"/>
+      <w:lvlText w:val=""/>
+      <w:lvlJc w:val="left"/>
+      <w:pPr>
+        <w:ind w:left="8280" w:hanging="360"/>
+      </w:pPr>
+      <w:rPr>
+        <w:rFonts w:ascii="Wingdings" w:hAnsi="Wingdings" w:hint="default"/>
+      </w:rPr>
+    </w:lvl>
+  </w:abstractNum>
+  <w:abstractNum w:abstractNumId="8">
     <w:nsid w:val="4013478F"/>
     <w:multiLevelType w:val="multilevel"/>
     <w:tmpl w:val="EF2020DA"/>
@@ -6365,7 +6282,120 @@
       </w:rPr>
     </w:lvl>
   </w:abstractNum>
-  <w:abstractNum w:abstractNumId="8">
+  <w:abstractNum w:abstractNumId="9">
+    <w:nsid w:val="501A34A9"/>
+    <w:multiLevelType w:val="hybridMultilevel"/>
+    <w:tmpl w:val="003C53FE"/>
+    <w:lvl w:ilvl="0" w:tplc="04090001">
+      <w:start w:val="1"/>
+      <w:numFmt w:val="bullet"/>
+      <w:lvlText w:val=""/>
+      <w:lvlJc w:val="left"/>
+      <w:pPr>
+        <w:ind w:left="2520" w:hanging="360"/>
+      </w:pPr>
+      <w:rPr>
+        <w:rFonts w:ascii="Symbol" w:hAnsi="Symbol" w:hint="default"/>
+      </w:rPr>
+    </w:lvl>
+    <w:lvl w:ilvl="1" w:tplc="04090003" w:tentative="1">
+      <w:start w:val="1"/>
+      <w:numFmt w:val="bullet"/>
+      <w:lvlText w:val="o"/>
+      <w:lvlJc w:val="left"/>
+      <w:pPr>
+        <w:ind w:left="3240" w:hanging="360"/>
+      </w:pPr>
+      <w:rPr>
+        <w:rFonts w:ascii="Courier New" w:hAnsi="Courier New" w:cs="Courier New" w:hint="default"/>
+      </w:rPr>
+    </w:lvl>
+    <w:lvl w:ilvl="2" w:tplc="04090005" w:tentative="1">
+      <w:start w:val="1"/>
+      <w:numFmt w:val="bullet"/>
+      <w:lvlText w:val=""/>
+      <w:lvlJc w:val="left"/>
+      <w:pPr>
+        <w:ind w:left="3960" w:hanging="360"/>
+      </w:pPr>
+      <w:rPr>
+        <w:rFonts w:ascii="Wingdings" w:hAnsi="Wingdings" w:hint="default"/>
+      </w:rPr>
+    </w:lvl>
+    <w:lvl w:ilvl="3" w:tplc="04090001" w:tentative="1">
+      <w:start w:val="1"/>
+      <w:numFmt w:val="bullet"/>
+      <w:lvlText w:val=""/>
+      <w:lvlJc w:val="left"/>
+      <w:pPr>
+        <w:ind w:left="4680" w:hanging="360"/>
+      </w:pPr>
+      <w:rPr>
+        <w:rFonts w:ascii="Symbol" w:hAnsi="Symbol" w:hint="default"/>
+      </w:rPr>
+    </w:lvl>
+    <w:lvl w:ilvl="4" w:tplc="04090003" w:tentative="1">
+      <w:start w:val="1"/>
+      <w:numFmt w:val="bullet"/>
+      <w:lvlText w:val="o"/>
+      <w:lvlJc w:val="left"/>
+      <w:pPr>
+        <w:ind w:left="5400" w:hanging="360"/>
+      </w:pPr>
+      <w:rPr>
+        <w:rFonts w:ascii="Courier New" w:hAnsi="Courier New" w:cs="Courier New" w:hint="default"/>
+      </w:rPr>
+    </w:lvl>
+    <w:lvl w:ilvl="5" w:tplc="04090005" w:tentative="1">
+      <w:start w:val="1"/>
+      <w:numFmt w:val="bullet"/>
+      <w:lvlText w:val=""/>
+      <w:lvlJc w:val="left"/>
+      <w:pPr>
+        <w:ind w:left="6120" w:hanging="360"/>
+      </w:pPr>
+      <w:rPr>
+        <w:rFonts w:ascii="Wingdings" w:hAnsi="Wingdings" w:hint="default"/>
+      </w:rPr>
+    </w:lvl>
+    <w:lvl w:ilvl="6" w:tplc="04090001" w:tentative="1">
+      <w:start w:val="1"/>
+      <w:numFmt w:val="bullet"/>
+      <w:lvlText w:val=""/>
+      <w:lvlJc w:val="left"/>
+      <w:pPr>
+        <w:ind w:left="6840" w:hanging="360"/>
+      </w:pPr>
+      <w:rPr>
+        <w:rFonts w:ascii="Symbol" w:hAnsi="Symbol" w:hint="default"/>
+      </w:rPr>
+    </w:lvl>
+    <w:lvl w:ilvl="7" w:tplc="04090003" w:tentative="1">
+      <w:start w:val="1"/>
+      <w:numFmt w:val="bullet"/>
+      <w:lvlText w:val="o"/>
+      <w:lvlJc w:val="left"/>
+      <w:pPr>
+        <w:ind w:left="7560" w:hanging="360"/>
+      </w:pPr>
+      <w:rPr>
+        <w:rFonts w:ascii="Courier New" w:hAnsi="Courier New" w:cs="Courier New" w:hint="default"/>
+      </w:rPr>
+    </w:lvl>
+    <w:lvl w:ilvl="8" w:tplc="04090005" w:tentative="1">
+      <w:start w:val="1"/>
+      <w:numFmt w:val="bullet"/>
+      <w:lvlText w:val=""/>
+      <w:lvlJc w:val="left"/>
+      <w:pPr>
+        <w:ind w:left="8280" w:hanging="360"/>
+      </w:pPr>
+      <w:rPr>
+        <w:rFonts w:ascii="Wingdings" w:hAnsi="Wingdings" w:hint="default"/>
+      </w:rPr>
+    </w:lvl>
+  </w:abstractNum>
+  <w:abstractNum w:abstractNumId="10">
     <w:nsid w:val="5FDE2076"/>
     <w:multiLevelType w:val="multilevel"/>
     <w:tmpl w:val="07F8064A"/>
@@ -6514,7 +6544,120 @@
       </w:rPr>
     </w:lvl>
   </w:abstractNum>
-  <w:abstractNum w:abstractNumId="9">
+  <w:abstractNum w:abstractNumId="11">
+    <w:nsid w:val="610418F8"/>
+    <w:multiLevelType w:val="hybridMultilevel"/>
+    <w:tmpl w:val="1F427DB8"/>
+    <w:lvl w:ilvl="0" w:tplc="04090001">
+      <w:start w:val="1"/>
+      <w:numFmt w:val="bullet"/>
+      <w:lvlText w:val=""/>
+      <w:lvlJc w:val="left"/>
+      <w:pPr>
+        <w:ind w:left="2520" w:hanging="360"/>
+      </w:pPr>
+      <w:rPr>
+        <w:rFonts w:ascii="Symbol" w:hAnsi="Symbol" w:hint="default"/>
+      </w:rPr>
+    </w:lvl>
+    <w:lvl w:ilvl="1" w:tplc="04090003" w:tentative="1">
+      <w:start w:val="1"/>
+      <w:numFmt w:val="bullet"/>
+      <w:lvlText w:val="o"/>
+      <w:lvlJc w:val="left"/>
+      <w:pPr>
+        <w:ind w:left="3240" w:hanging="360"/>
+      </w:pPr>
+      <w:rPr>
+        <w:rFonts w:ascii="Courier New" w:hAnsi="Courier New" w:cs="Courier New" w:hint="default"/>
+      </w:rPr>
+    </w:lvl>
+    <w:lvl w:ilvl="2" w:tplc="04090005" w:tentative="1">
+      <w:start w:val="1"/>
+      <w:numFmt w:val="bullet"/>
+      <w:lvlText w:val=""/>
+      <w:lvlJc w:val="left"/>
+      <w:pPr>
+        <w:ind w:left="3960" w:hanging="360"/>
+      </w:pPr>
+      <w:rPr>
+        <w:rFonts w:ascii="Wingdings" w:hAnsi="Wingdings" w:hint="default"/>
+      </w:rPr>
+    </w:lvl>
+    <w:lvl w:ilvl="3" w:tplc="04090001" w:tentative="1">
+      <w:start w:val="1"/>
+      <w:numFmt w:val="bullet"/>
+      <w:lvlText w:val=""/>
+      <w:lvlJc w:val="left"/>
+      <w:pPr>
+        <w:ind w:left="4680" w:hanging="360"/>
+      </w:pPr>
+      <w:rPr>
+        <w:rFonts w:ascii="Symbol" w:hAnsi="Symbol" w:hint="default"/>
+      </w:rPr>
+    </w:lvl>
+    <w:lvl w:ilvl="4" w:tplc="04090003" w:tentative="1">
+      <w:start w:val="1"/>
+      <w:numFmt w:val="bullet"/>
+      <w:lvlText w:val="o"/>
+      <w:lvlJc w:val="left"/>
+      <w:pPr>
+        <w:ind w:left="5400" w:hanging="360"/>
+      </w:pPr>
+      <w:rPr>
+        <w:rFonts w:ascii="Courier New" w:hAnsi="Courier New" w:cs="Courier New" w:hint="default"/>
+      </w:rPr>
+    </w:lvl>
+    <w:lvl w:ilvl="5" w:tplc="04090005" w:tentative="1">
+      <w:start w:val="1"/>
+      <w:numFmt w:val="bullet"/>
+      <w:lvlText w:val=""/>
+      <w:lvlJc w:val="left"/>
+      <w:pPr>
+        <w:ind w:left="6120" w:hanging="360"/>
+      </w:pPr>
+      <w:rPr>
+        <w:rFonts w:ascii="Wingdings" w:hAnsi="Wingdings" w:hint="default"/>
+      </w:rPr>
+    </w:lvl>
+    <w:lvl w:ilvl="6" w:tplc="04090001" w:tentative="1">
+      <w:start w:val="1"/>
+      <w:numFmt w:val="bullet"/>
+      <w:lvlText w:val=""/>
+      <w:lvlJc w:val="left"/>
+      <w:pPr>
+        <w:ind w:left="6840" w:hanging="360"/>
+      </w:pPr>
+      <w:rPr>
+        <w:rFonts w:ascii="Symbol" w:hAnsi="Symbol" w:hint="default"/>
+      </w:rPr>
+    </w:lvl>
+    <w:lvl w:ilvl="7" w:tplc="04090003" w:tentative="1">
+      <w:start w:val="1"/>
+      <w:numFmt w:val="bullet"/>
+      <w:lvlText w:val="o"/>
+      <w:lvlJc w:val="left"/>
+      <w:pPr>
+        <w:ind w:left="7560" w:hanging="360"/>
+      </w:pPr>
+      <w:rPr>
+        <w:rFonts w:ascii="Courier New" w:hAnsi="Courier New" w:cs="Courier New" w:hint="default"/>
+      </w:rPr>
+    </w:lvl>
+    <w:lvl w:ilvl="8" w:tplc="04090005" w:tentative="1">
+      <w:start w:val="1"/>
+      <w:numFmt w:val="bullet"/>
+      <w:lvlText w:val=""/>
+      <w:lvlJc w:val="left"/>
+      <w:pPr>
+        <w:ind w:left="8280" w:hanging="360"/>
+      </w:pPr>
+      <w:rPr>
+        <w:rFonts w:ascii="Wingdings" w:hAnsi="Wingdings" w:hint="default"/>
+      </w:rPr>
+    </w:lvl>
+  </w:abstractNum>
+  <w:abstractNum w:abstractNumId="12">
     <w:nsid w:val="7143755C"/>
     <w:multiLevelType w:val="multilevel"/>
     <w:tmpl w:val="B83ED93E"/>
@@ -6627,7 +6770,7 @@
       </w:rPr>
     </w:lvl>
   </w:abstractNum>
-  <w:abstractNum w:abstractNumId="10">
+  <w:abstractNum w:abstractNumId="13">
     <w:nsid w:val="73154848"/>
     <w:multiLevelType w:val="hybridMultilevel"/>
     <w:tmpl w:val="80F839F8"/>
@@ -6740,7 +6883,7 @@
       </w:rPr>
     </w:lvl>
   </w:abstractNum>
-  <w:abstractNum w:abstractNumId="11">
+  <w:abstractNum w:abstractNumId="14">
     <w:nsid w:val="7E5601D2"/>
     <w:multiLevelType w:val="multilevel"/>
     <w:tmpl w:val="15827A68"/>
@@ -6893,7 +7036,7 @@
     <w:abstractNumId w:val="0"/>
   </w:num>
   <w:num w:numId="2">
-    <w:abstractNumId w:val="10"/>
+    <w:abstractNumId w:val="13"/>
   </w:num>
   <w:num w:numId="3">
     <w:abstractNumId w:val="1"/>
@@ -6908,19 +7051,19 @@
     <w:abstractNumId w:val="2"/>
   </w:num>
   <w:num w:numId="7">
-    <w:abstractNumId w:val="11"/>
+    <w:abstractNumId w:val="14"/>
   </w:num>
   <w:num w:numId="8">
-    <w:abstractNumId w:val="7"/>
+    <w:abstractNumId w:val="8"/>
   </w:num>
   <w:num w:numId="9">
-    <w:abstractNumId w:val="8"/>
+    <w:abstractNumId w:val="10"/>
   </w:num>
   <w:num w:numId="10">
     <w:abstractNumId w:val="3"/>
   </w:num>
   <w:num w:numId="11">
-    <w:abstractNumId w:val="9"/>
+    <w:abstractNumId w:val="12"/>
   </w:num>
   <w:num w:numId="12">
     <w:abstractNumId w:val="4"/>
@@ -6930,6 +7073,15 @@
   </w:num>
   <w:num w:numId="14">
     <w:abstractNumId w:val="5"/>
+  </w:num>
+  <w:num w:numId="15">
+    <w:abstractNumId w:val="11"/>
+  </w:num>
+  <w:num w:numId="16">
+    <w:abstractNumId w:val="9"/>
+  </w:num>
+  <w:num w:numId="17">
+    <w:abstractNumId w:val="7"/>
   </w:num>
 </w:numbering>
 </file>
@@ -7138,12 +7290,14 @@
     <w:next w:val="Normal"/>
     <w:link w:val="Heading3Char"/>
     <w:qFormat/>
+    <w:rsid w:val="00D232A1"/>
     <w:pPr>
       <w:numPr>
         <w:ilvl w:val="2"/>
         <w:numId w:val="1"/>
       </w:numPr>
       <w:spacing w:before="240" w:after="240"/>
+      <w:ind w:left="1440" w:hanging="720"/>
       <w:outlineLvl w:val="2"/>
     </w:pPr>
     <w:rPr>
@@ -7156,7 +7310,7 @@
     <w:next w:val="Normal"/>
     <w:link w:val="Heading4Char"/>
     <w:qFormat/>
-    <w:rsid w:val="003B6041"/>
+    <w:rsid w:val="00CC3D35"/>
     <w:pPr>
       <w:keepNext/>
       <w:numPr>
@@ -7164,6 +7318,7 @@
         <w:numId w:val="1"/>
       </w:numPr>
       <w:spacing w:before="240" w:after="60" w:line="220" w:lineRule="exact"/>
+      <w:ind w:left="2160" w:hanging="720"/>
       <w:jc w:val="both"/>
       <w:outlineLvl w:val="3"/>
     </w:pPr>
@@ -7176,18 +7331,19 @@
     <w:basedOn w:val="Normal"/>
     <w:next w:val="Normal"/>
     <w:qFormat/>
+    <w:rsid w:val="00D232A1"/>
     <w:pPr>
       <w:numPr>
         <w:ilvl w:val="4"/>
         <w:numId w:val="1"/>
       </w:numPr>
       <w:spacing w:before="240" w:after="60" w:line="220" w:lineRule="exact"/>
+      <w:ind w:left="2880" w:hanging="720"/>
       <w:jc w:val="both"/>
       <w:outlineLvl w:val="4"/>
     </w:pPr>
     <w:rPr>
-      <w:rFonts w:ascii="Arial" w:hAnsi="Arial"/>
-      <w:sz w:val="22"/>
+      <w:rFonts w:ascii="Times New Roman" w:hAnsi="Times New Roman"/>
     </w:rPr>
   </w:style>
   <w:style w:type="paragraph" w:styleId="Heading6">
@@ -7625,7 +7781,7 @@
     <w:name w:val="Heading 3 Char"/>
     <w:basedOn w:val="DefaultParagraphFont"/>
     <w:link w:val="Heading3"/>
-    <w:rsid w:val="002E52D0"/>
+    <w:rsid w:val="00D232A1"/>
     <w:rPr>
       <w:rFonts w:ascii="Times" w:hAnsi="Times"/>
       <w:b/>
@@ -7636,7 +7792,7 @@
     <w:name w:val="Heading 4 Char"/>
     <w:basedOn w:val="DefaultParagraphFont"/>
     <w:link w:val="Heading4"/>
-    <w:rsid w:val="002E52D0"/>
+    <w:rsid w:val="00CC3D35"/>
     <w:rPr>
       <w:sz w:val="24"/>
     </w:rPr>
@@ -7865,12 +8021,14 @@
     <w:next w:val="Normal"/>
     <w:link w:val="Heading3Char"/>
     <w:qFormat/>
+    <w:rsid w:val="00D232A1"/>
     <w:pPr>
       <w:numPr>
         <w:ilvl w:val="2"/>
         <w:numId w:val="1"/>
       </w:numPr>
       <w:spacing w:before="240" w:after="240"/>
+      <w:ind w:left="1440" w:hanging="720"/>
       <w:outlineLvl w:val="2"/>
     </w:pPr>
     <w:rPr>
@@ -7883,7 +8041,7 @@
     <w:next w:val="Normal"/>
     <w:link w:val="Heading4Char"/>
     <w:qFormat/>
-    <w:rsid w:val="003B6041"/>
+    <w:rsid w:val="00CC3D35"/>
     <w:pPr>
       <w:keepNext/>
       <w:numPr>
@@ -7891,6 +8049,7 @@
         <w:numId w:val="1"/>
       </w:numPr>
       <w:spacing w:before="240" w:after="60" w:line="220" w:lineRule="exact"/>
+      <w:ind w:left="2160" w:hanging="720"/>
       <w:jc w:val="both"/>
       <w:outlineLvl w:val="3"/>
     </w:pPr>
@@ -7903,18 +8062,19 @@
     <w:basedOn w:val="Normal"/>
     <w:next w:val="Normal"/>
     <w:qFormat/>
+    <w:rsid w:val="00D232A1"/>
     <w:pPr>
       <w:numPr>
         <w:ilvl w:val="4"/>
         <w:numId w:val="1"/>
       </w:numPr>
       <w:spacing w:before="240" w:after="60" w:line="220" w:lineRule="exact"/>
+      <w:ind w:left="2880" w:hanging="720"/>
       <w:jc w:val="both"/>
       <w:outlineLvl w:val="4"/>
     </w:pPr>
     <w:rPr>
-      <w:rFonts w:ascii="Arial" w:hAnsi="Arial"/>
-      <w:sz w:val="22"/>
+      <w:rFonts w:ascii="Times New Roman" w:hAnsi="Times New Roman"/>
     </w:rPr>
   </w:style>
   <w:style w:type="paragraph" w:styleId="Heading6">
@@ -8352,7 +8512,7 @@
     <w:name w:val="Heading 3 Char"/>
     <w:basedOn w:val="DefaultParagraphFont"/>
     <w:link w:val="Heading3"/>
-    <w:rsid w:val="002E52D0"/>
+    <w:rsid w:val="00D232A1"/>
     <w:rPr>
       <w:rFonts w:ascii="Times" w:hAnsi="Times"/>
       <w:b/>
@@ -8363,7 +8523,7 @@
     <w:name w:val="Heading 4 Char"/>
     <w:basedOn w:val="DefaultParagraphFont"/>
     <w:link w:val="Heading4"/>
-    <w:rsid w:val="002E52D0"/>
+    <w:rsid w:val="00CC3D35"/>
     <w:rPr>
       <w:sz w:val="24"/>
     </w:rPr>
@@ -8678,7 +8838,7 @@
 </file>
 
 <file path=customXml/itemProps1.xml><?xml version="1.0" encoding="utf-8"?>
-<ds:datastoreItem xmlns:ds="http://schemas.openxmlformats.org/officeDocument/2006/customXml" ds:itemID="{5E9808C1-7B7B-4E3A-A5D5-60D8848CA2CA}">
+<ds:datastoreItem xmlns:ds="http://schemas.openxmlformats.org/officeDocument/2006/customXml" ds:itemID="{483F5E59-A4FA-4AA6-9707-8742622E75BE}">
   <ds:schemaRefs>
     <ds:schemaRef ds:uri="http://schemas.openxmlformats.org/officeDocument/2006/bibliography"/>
   </ds:schemaRefs>

</xml_diff>